<commit_message>
AB: updated doc for exp6 - excel
</commit_message>
<xml_diff>
--- a/06_Operations with excel using Python.docx
+++ b/06_Operations with excel using Python.docx
@@ -76,6 +76,16 @@
         </w:rPr>
         <w:t>Roll Number:</w:t>
       </w:r>
+      <w:r>
+        <w:rPr>
+          <w:rFonts w:ascii="Times New Roman" w:hAnsi="Times New Roman" w:cs="Times New Roman"/>
+          <w:b/>
+          <w:bCs/>
+          <w:sz w:val="24"/>
+          <w:szCs w:val="24"/>
+        </w:rPr>
+        <w:t xml:space="preserve"> CB.EN.P2EBS22001</w:t>
+      </w:r>
     </w:p>
     <w:p>
       <w:pPr>
@@ -98,6 +108,16 @@
         </w:rPr>
         <w:t>Date of Submission:</w:t>
       </w:r>
+      <w:r>
+        <w:rPr>
+          <w:rFonts w:ascii="Times New Roman" w:hAnsi="Times New Roman" w:cs="Times New Roman"/>
+          <w:b/>
+          <w:bCs/>
+          <w:sz w:val="24"/>
+          <w:szCs w:val="24"/>
+        </w:rPr>
+        <w:t xml:space="preserve"> 03-01-2022</w:t>
+      </w:r>
     </w:p>
     <w:p>
       <w:pPr>
@@ -139,7 +159,23 @@
           <w:szCs w:val="24"/>
         </w:rPr>
         <w:tab/>
-        <w:t xml:space="preserve">To perform following operations </w:t>
+        <w:t xml:space="preserve">To perform </w:t>
+      </w:r>
+      <w:r>
+        <w:rPr>
+          <w:rFonts w:ascii="Times New Roman" w:hAnsi="Times New Roman" w:cs="Times New Roman"/>
+          <w:sz w:val="24"/>
+          <w:szCs w:val="24"/>
+        </w:rPr>
+        <w:t xml:space="preserve">the </w:t>
+      </w:r>
+      <w:r>
+        <w:rPr>
+          <w:rFonts w:ascii="Times New Roman" w:hAnsi="Times New Roman" w:cs="Times New Roman"/>
+          <w:sz w:val="24"/>
+          <w:szCs w:val="24"/>
+        </w:rPr>
+        <w:t xml:space="preserve">following operations </w:t>
       </w:r>
       <w:r>
         <w:rPr>
@@ -179,7 +215,23 @@
           <w:sz w:val="24"/>
           <w:szCs w:val="24"/>
         </w:rPr>
-        <w:t xml:space="preserve">List each company with respective product count </w:t>
+        <w:t xml:space="preserve">List each company with </w:t>
+      </w:r>
+      <w:r>
+        <w:rPr>
+          <w:rFonts w:ascii="Times New Roman" w:hAnsi="Times New Roman" w:cs="Times New Roman"/>
+          <w:sz w:val="24"/>
+          <w:szCs w:val="24"/>
+        </w:rPr>
+        <w:t xml:space="preserve">its </w:t>
+      </w:r>
+      <w:r>
+        <w:rPr>
+          <w:rFonts w:ascii="Times New Roman" w:hAnsi="Times New Roman" w:cs="Times New Roman"/>
+          <w:sz w:val="24"/>
+          <w:szCs w:val="24"/>
+        </w:rPr>
+        <w:t xml:space="preserve">respective product count </w:t>
       </w:r>
     </w:p>
     <w:p>
@@ -203,7 +255,23 @@
           <w:sz w:val="24"/>
           <w:szCs w:val="24"/>
         </w:rPr>
-        <w:t xml:space="preserve">List products with inventory less than 10 </w:t>
+        <w:t xml:space="preserve">List products with inventory </w:t>
+      </w:r>
+      <w:r>
+        <w:rPr>
+          <w:rFonts w:ascii="Times New Roman" w:hAnsi="Times New Roman" w:cs="Times New Roman"/>
+          <w:sz w:val="24"/>
+          <w:szCs w:val="24"/>
+        </w:rPr>
+        <w:t xml:space="preserve">of </w:t>
+      </w:r>
+      <w:r>
+        <w:rPr>
+          <w:rFonts w:ascii="Times New Roman" w:hAnsi="Times New Roman" w:cs="Times New Roman"/>
+          <w:sz w:val="24"/>
+          <w:szCs w:val="24"/>
+        </w:rPr>
+        <w:t xml:space="preserve">less than 10 </w:t>
       </w:r>
     </w:p>
     <w:p>
@@ -227,7 +295,23 @@
           <w:sz w:val="24"/>
           <w:szCs w:val="24"/>
         </w:rPr>
-        <w:t xml:space="preserve">List each company with respective total inventory value </w:t>
+        <w:t xml:space="preserve">List each company with </w:t>
+      </w:r>
+      <w:r>
+        <w:rPr>
+          <w:rFonts w:ascii="Times New Roman" w:hAnsi="Times New Roman" w:cs="Times New Roman"/>
+          <w:sz w:val="24"/>
+          <w:szCs w:val="24"/>
+        </w:rPr>
+        <w:t xml:space="preserve">its </w:t>
+      </w:r>
+      <w:r>
+        <w:rPr>
+          <w:rFonts w:ascii="Times New Roman" w:hAnsi="Times New Roman" w:cs="Times New Roman"/>
+          <w:sz w:val="24"/>
+          <w:szCs w:val="24"/>
+        </w:rPr>
+        <w:t xml:space="preserve">respective total inventory value </w:t>
       </w:r>
     </w:p>
     <w:p>
@@ -251,7 +335,39 @@
           <w:sz w:val="24"/>
           <w:szCs w:val="24"/>
         </w:rPr>
-        <w:t>Write to Spreadsheet: Calculate and write inventory value for each product into spreadsheet</w:t>
+        <w:t xml:space="preserve">Write to Spreadsheet: Calculate and write </w:t>
+      </w:r>
+      <w:r>
+        <w:rPr>
+          <w:rFonts w:ascii="Times New Roman" w:hAnsi="Times New Roman" w:cs="Times New Roman"/>
+          <w:sz w:val="24"/>
+          <w:szCs w:val="24"/>
+        </w:rPr>
+        <w:t xml:space="preserve">the </w:t>
+      </w:r>
+      <w:r>
+        <w:rPr>
+          <w:rFonts w:ascii="Times New Roman" w:hAnsi="Times New Roman" w:cs="Times New Roman"/>
+          <w:sz w:val="24"/>
+          <w:szCs w:val="24"/>
+        </w:rPr>
+        <w:t xml:space="preserve">inventory value for each product into </w:t>
+      </w:r>
+      <w:r>
+        <w:rPr>
+          <w:rFonts w:ascii="Times New Roman" w:hAnsi="Times New Roman" w:cs="Times New Roman"/>
+          <w:sz w:val="24"/>
+          <w:szCs w:val="24"/>
+        </w:rPr>
+        <w:t xml:space="preserve">a </w:t>
+      </w:r>
+      <w:r>
+        <w:rPr>
+          <w:rFonts w:ascii="Times New Roman" w:hAnsi="Times New Roman" w:cs="Times New Roman"/>
+          <w:sz w:val="24"/>
+          <w:szCs w:val="24"/>
+        </w:rPr>
+        <w:t>spreadsheet</w:t>
       </w:r>
     </w:p>
     <w:p>
@@ -352,6 +468,2379 @@
           <w:ilvl w:val="0"/>
           <w:numId w:val="2"/>
         </w:numPr>
+        <w:shd w:val="clear" w:color="auto" w:fill="FFFFFF"/>
+        <w:tabs>
+          <w:tab w:val="left" w:pos="916"/>
+          <w:tab w:val="left" w:pos="1832"/>
+          <w:tab w:val="left" w:pos="2748"/>
+          <w:tab w:val="left" w:pos="3664"/>
+          <w:tab w:val="left" w:pos="4580"/>
+          <w:tab w:val="left" w:pos="5496"/>
+          <w:tab w:val="left" w:pos="6412"/>
+          <w:tab w:val="left" w:pos="7328"/>
+          <w:tab w:val="left" w:pos="8244"/>
+          <w:tab w:val="left" w:pos="9160"/>
+          <w:tab w:val="left" w:pos="10076"/>
+          <w:tab w:val="left" w:pos="10992"/>
+          <w:tab w:val="left" w:pos="11908"/>
+          <w:tab w:val="left" w:pos="12824"/>
+          <w:tab w:val="left" w:pos="13740"/>
+          <w:tab w:val="left" w:pos="14656"/>
+        </w:tabs>
+        <w:spacing w:after="0" w:line="240" w:lineRule="auto"/>
+        <w:rPr>
+          <w:rFonts w:ascii="Courier New" w:eastAsia="Times New Roman" w:hAnsi="Courier New" w:cs="Courier New"/>
+          <w:color w:val="080808"/>
+          <w:sz w:val="24"/>
+          <w:szCs w:val="24"/>
+          <w:lang w:eastAsia="en-IN"/>
+        </w:rPr>
+      </w:pPr>
+      <w:r>
+        <w:rPr>
+          <w:rFonts w:ascii="Courier New" w:eastAsia="Times New Roman" w:hAnsi="Courier New" w:cs="Courier New"/>
+          <w:color w:val="0033B3"/>
+          <w:sz w:val="24"/>
+          <w:szCs w:val="24"/>
+          <w:lang w:eastAsia="en-IN"/>
+        </w:rPr>
+        <w:t xml:space="preserve">import </w:t>
+      </w:r>
+      <w:bookmarkStart w:id="0" w:name="_Hlk123675110"/>
+      <w:r>
+        <w:rPr>
+          <w:rFonts w:ascii="Courier New" w:eastAsia="Times New Roman" w:hAnsi="Courier New" w:cs="Courier New"/>
+          <w:color w:val="080808"/>
+          <w:sz w:val="24"/>
+          <w:szCs w:val="24"/>
+          <w:lang w:eastAsia="en-IN"/>
+        </w:rPr>
+        <w:t>openpyxl</w:t>
+      </w:r>
+      <w:bookmarkEnd w:id="0"/>
+      <w:r>
+        <w:rPr>
+          <w:rFonts w:ascii="Courier New" w:eastAsia="Times New Roman" w:hAnsi="Courier New" w:cs="Courier New"/>
+          <w:color w:val="080808"/>
+          <w:sz w:val="24"/>
+          <w:szCs w:val="24"/>
+          <w:lang w:eastAsia="en-IN"/>
+        </w:rPr>
+        <w:br/>
+      </w:r>
+      <w:r>
+        <w:rPr>
+          <w:rFonts w:ascii="Courier New" w:eastAsia="Times New Roman" w:hAnsi="Courier New" w:cs="Courier New"/>
+          <w:color w:val="080808"/>
+          <w:sz w:val="24"/>
+          <w:szCs w:val="24"/>
+          <w:lang w:eastAsia="en-IN"/>
+        </w:rPr>
+        <w:br/>
+      </w:r>
+      <w:proofErr w:type="spellStart"/>
+      <w:r>
+        <w:rPr>
+          <w:rFonts w:ascii="Courier New" w:eastAsia="Times New Roman" w:hAnsi="Courier New" w:cs="Courier New"/>
+          <w:color w:val="080808"/>
+          <w:sz w:val="24"/>
+          <w:szCs w:val="24"/>
+          <w:lang w:eastAsia="en-IN"/>
+        </w:rPr>
+        <w:t>wb</w:t>
+      </w:r>
+      <w:proofErr w:type="spellEnd"/>
+      <w:r>
+        <w:rPr>
+          <w:rFonts w:ascii="Courier New" w:eastAsia="Times New Roman" w:hAnsi="Courier New" w:cs="Courier New"/>
+          <w:color w:val="080808"/>
+          <w:sz w:val="24"/>
+          <w:szCs w:val="24"/>
+          <w:lang w:eastAsia="en-IN"/>
+        </w:rPr>
+        <w:t xml:space="preserve"> = openpyxl.load_workbook(</w:t>
+      </w:r>
+      <w:r>
+        <w:rPr>
+          <w:rFonts w:ascii="Courier New" w:eastAsia="Times New Roman" w:hAnsi="Courier New" w:cs="Courier New"/>
+          <w:color w:val="067D17"/>
+          <w:sz w:val="24"/>
+          <w:szCs w:val="24"/>
+          <w:lang w:eastAsia="en-IN"/>
+        </w:rPr>
+        <w:t>'inventory.xlsx'</w:t>
+      </w:r>
+      <w:r>
+        <w:rPr>
+          <w:rFonts w:ascii="Courier New" w:eastAsia="Times New Roman" w:hAnsi="Courier New" w:cs="Courier New"/>
+          <w:color w:val="080808"/>
+          <w:sz w:val="24"/>
+          <w:szCs w:val="24"/>
+          <w:lang w:eastAsia="en-IN"/>
+        </w:rPr>
+        <w:t>)</w:t>
+      </w:r>
+      <w:r>
+        <w:rPr>
+          <w:rFonts w:ascii="Courier New" w:eastAsia="Times New Roman" w:hAnsi="Courier New" w:cs="Courier New"/>
+          <w:color w:val="080808"/>
+          <w:sz w:val="24"/>
+          <w:szCs w:val="24"/>
+          <w:lang w:eastAsia="en-IN"/>
+        </w:rPr>
+        <w:br/>
+        <w:t>a = {}</w:t>
+      </w:r>
+      <w:r>
+        <w:rPr>
+          <w:rFonts w:ascii="Courier New" w:eastAsia="Times New Roman" w:hAnsi="Courier New" w:cs="Courier New"/>
+          <w:color w:val="080808"/>
+          <w:sz w:val="24"/>
+          <w:szCs w:val="24"/>
+          <w:lang w:eastAsia="en-IN"/>
+        </w:rPr>
+        <w:br/>
+        <w:t xml:space="preserve">sheet1 = </w:t>
+      </w:r>
+      <w:proofErr w:type="spellStart"/>
+      <w:r>
+        <w:rPr>
+          <w:rFonts w:ascii="Courier New" w:eastAsia="Times New Roman" w:hAnsi="Courier New" w:cs="Courier New"/>
+          <w:color w:val="080808"/>
+          <w:sz w:val="24"/>
+          <w:szCs w:val="24"/>
+          <w:lang w:eastAsia="en-IN"/>
+        </w:rPr>
+        <w:t>wb</w:t>
+      </w:r>
+      <w:proofErr w:type="spellEnd"/>
+      <w:r>
+        <w:rPr>
+          <w:rFonts w:ascii="Courier New" w:eastAsia="Times New Roman" w:hAnsi="Courier New" w:cs="Courier New"/>
+          <w:color w:val="080808"/>
+          <w:sz w:val="24"/>
+          <w:szCs w:val="24"/>
+          <w:lang w:eastAsia="en-IN"/>
+        </w:rPr>
+        <w:t>[</w:t>
+      </w:r>
+      <w:r>
+        <w:rPr>
+          <w:rFonts w:ascii="Courier New" w:eastAsia="Times New Roman" w:hAnsi="Courier New" w:cs="Courier New"/>
+          <w:color w:val="067D17"/>
+          <w:sz w:val="24"/>
+          <w:szCs w:val="24"/>
+          <w:lang w:eastAsia="en-IN"/>
+        </w:rPr>
+        <w:t>"Sheet1"</w:t>
+      </w:r>
+      <w:r>
+        <w:rPr>
+          <w:rFonts w:ascii="Courier New" w:eastAsia="Times New Roman" w:hAnsi="Courier New" w:cs="Courier New"/>
+          <w:color w:val="080808"/>
+          <w:sz w:val="24"/>
+          <w:szCs w:val="24"/>
+          <w:lang w:eastAsia="en-IN"/>
+        </w:rPr>
+        <w:t>]</w:t>
+      </w:r>
+      <w:r>
+        <w:rPr>
+          <w:rFonts w:ascii="Courier New" w:eastAsia="Times New Roman" w:hAnsi="Courier New" w:cs="Courier New"/>
+          <w:color w:val="080808"/>
+          <w:sz w:val="24"/>
+          <w:szCs w:val="24"/>
+          <w:lang w:eastAsia="en-IN"/>
+        </w:rPr>
+        <w:br/>
+      </w:r>
+      <w:r>
+        <w:rPr>
+          <w:rFonts w:ascii="Courier New" w:eastAsia="Times New Roman" w:hAnsi="Courier New" w:cs="Courier New"/>
+          <w:color w:val="080808"/>
+          <w:sz w:val="24"/>
+          <w:szCs w:val="24"/>
+          <w:lang w:eastAsia="en-IN"/>
+        </w:rPr>
+        <w:br/>
+      </w:r>
+      <w:proofErr w:type="spellStart"/>
+      <w:r>
+        <w:rPr>
+          <w:rFonts w:ascii="Courier New" w:eastAsia="Times New Roman" w:hAnsi="Courier New" w:cs="Courier New"/>
+          <w:color w:val="080808"/>
+          <w:sz w:val="24"/>
+          <w:szCs w:val="24"/>
+          <w:lang w:eastAsia="en-IN"/>
+        </w:rPr>
+        <w:t>totalRows</w:t>
+      </w:r>
+      <w:proofErr w:type="spellEnd"/>
+      <w:r>
+        <w:rPr>
+          <w:rFonts w:ascii="Courier New" w:eastAsia="Times New Roman" w:hAnsi="Courier New" w:cs="Courier New"/>
+          <w:color w:val="080808"/>
+          <w:sz w:val="24"/>
+          <w:szCs w:val="24"/>
+          <w:lang w:eastAsia="en-IN"/>
+        </w:rPr>
+        <w:t>=sheet1.max_row</w:t>
+      </w:r>
+      <w:r>
+        <w:rPr>
+          <w:rFonts w:ascii="Courier New" w:eastAsia="Times New Roman" w:hAnsi="Courier New" w:cs="Courier New"/>
+          <w:color w:val="080808"/>
+          <w:sz w:val="24"/>
+          <w:szCs w:val="24"/>
+          <w:lang w:eastAsia="en-IN"/>
+        </w:rPr>
+        <w:br/>
+        <w:t>supplier = []</w:t>
+      </w:r>
+      <w:r>
+        <w:rPr>
+          <w:rFonts w:ascii="Courier New" w:eastAsia="Times New Roman" w:hAnsi="Courier New" w:cs="Courier New"/>
+          <w:color w:val="080808"/>
+          <w:sz w:val="24"/>
+          <w:szCs w:val="24"/>
+          <w:lang w:eastAsia="en-IN"/>
+        </w:rPr>
+        <w:br/>
+      </w:r>
+      <w:r>
+        <w:rPr>
+          <w:rFonts w:ascii="Courier New" w:eastAsia="Times New Roman" w:hAnsi="Courier New" w:cs="Courier New"/>
+          <w:color w:val="0033B3"/>
+          <w:sz w:val="24"/>
+          <w:szCs w:val="24"/>
+          <w:lang w:eastAsia="en-IN"/>
+        </w:rPr>
+        <w:t xml:space="preserve">for </w:t>
+      </w:r>
+      <w:proofErr w:type="spellStart"/>
+      <w:r>
+        <w:rPr>
+          <w:rFonts w:ascii="Courier New" w:eastAsia="Times New Roman" w:hAnsi="Courier New" w:cs="Courier New"/>
+          <w:color w:val="080808"/>
+          <w:sz w:val="24"/>
+          <w:szCs w:val="24"/>
+          <w:lang w:eastAsia="en-IN"/>
+        </w:rPr>
+        <w:t>i</w:t>
+      </w:r>
+      <w:proofErr w:type="spellEnd"/>
+      <w:r>
+        <w:rPr>
+          <w:rFonts w:ascii="Courier New" w:eastAsia="Times New Roman" w:hAnsi="Courier New" w:cs="Courier New"/>
+          <w:color w:val="080808"/>
+          <w:sz w:val="24"/>
+          <w:szCs w:val="24"/>
+          <w:lang w:eastAsia="en-IN"/>
+        </w:rPr>
+        <w:t xml:space="preserve"> </w:t>
+      </w:r>
+      <w:r>
+        <w:rPr>
+          <w:rFonts w:ascii="Courier New" w:eastAsia="Times New Roman" w:hAnsi="Courier New" w:cs="Courier New"/>
+          <w:color w:val="0033B3"/>
+          <w:sz w:val="24"/>
+          <w:szCs w:val="24"/>
+          <w:lang w:eastAsia="en-IN"/>
+        </w:rPr>
+        <w:t xml:space="preserve">in </w:t>
+      </w:r>
+      <w:r>
+        <w:rPr>
+          <w:rFonts w:ascii="Courier New" w:eastAsia="Times New Roman" w:hAnsi="Courier New" w:cs="Courier New"/>
+          <w:color w:val="000080"/>
+          <w:sz w:val="24"/>
+          <w:szCs w:val="24"/>
+          <w:lang w:eastAsia="en-IN"/>
+        </w:rPr>
+        <w:t>range</w:t>
+      </w:r>
+      <w:r>
+        <w:rPr>
+          <w:rFonts w:ascii="Courier New" w:eastAsia="Times New Roman" w:hAnsi="Courier New" w:cs="Courier New"/>
+          <w:color w:val="080808"/>
+          <w:sz w:val="24"/>
+          <w:szCs w:val="24"/>
+          <w:lang w:eastAsia="en-IN"/>
+        </w:rPr>
+        <w:t>(</w:t>
+      </w:r>
+      <w:r>
+        <w:rPr>
+          <w:rFonts w:ascii="Courier New" w:eastAsia="Times New Roman" w:hAnsi="Courier New" w:cs="Courier New"/>
+          <w:color w:val="1750EB"/>
+          <w:sz w:val="24"/>
+          <w:szCs w:val="24"/>
+          <w:lang w:eastAsia="en-IN"/>
+        </w:rPr>
+        <w:t>2</w:t>
+      </w:r>
+      <w:r>
+        <w:rPr>
+          <w:rFonts w:ascii="Courier New" w:eastAsia="Times New Roman" w:hAnsi="Courier New" w:cs="Courier New"/>
+          <w:color w:val="080808"/>
+          <w:sz w:val="24"/>
+          <w:szCs w:val="24"/>
+          <w:lang w:eastAsia="en-IN"/>
+        </w:rPr>
+        <w:t>,totalRows+</w:t>
+      </w:r>
+      <w:r>
+        <w:rPr>
+          <w:rFonts w:ascii="Courier New" w:eastAsia="Times New Roman" w:hAnsi="Courier New" w:cs="Courier New"/>
+          <w:color w:val="1750EB"/>
+          <w:sz w:val="24"/>
+          <w:szCs w:val="24"/>
+          <w:lang w:eastAsia="en-IN"/>
+        </w:rPr>
+        <w:t>1</w:t>
+      </w:r>
+      <w:r>
+        <w:rPr>
+          <w:rFonts w:ascii="Courier New" w:eastAsia="Times New Roman" w:hAnsi="Courier New" w:cs="Courier New"/>
+          <w:color w:val="080808"/>
+          <w:sz w:val="24"/>
+          <w:szCs w:val="24"/>
+          <w:lang w:eastAsia="en-IN"/>
+        </w:rPr>
+        <w:t>):</w:t>
+      </w:r>
+      <w:r>
+        <w:rPr>
+          <w:rFonts w:ascii="Courier New" w:eastAsia="Times New Roman" w:hAnsi="Courier New" w:cs="Courier New"/>
+          <w:color w:val="080808"/>
+          <w:sz w:val="24"/>
+          <w:szCs w:val="24"/>
+          <w:lang w:eastAsia="en-IN"/>
+        </w:rPr>
+        <w:br/>
+        <w:t xml:space="preserve">    </w:t>
+      </w:r>
+      <w:proofErr w:type="spellStart"/>
+      <w:r>
+        <w:rPr>
+          <w:rFonts w:ascii="Courier New" w:eastAsia="Times New Roman" w:hAnsi="Courier New" w:cs="Courier New"/>
+          <w:color w:val="080808"/>
+          <w:sz w:val="24"/>
+          <w:szCs w:val="24"/>
+          <w:lang w:eastAsia="en-IN"/>
+        </w:rPr>
+        <w:t>supplier.append</w:t>
+      </w:r>
+      <w:proofErr w:type="spellEnd"/>
+      <w:r>
+        <w:rPr>
+          <w:rFonts w:ascii="Courier New" w:eastAsia="Times New Roman" w:hAnsi="Courier New" w:cs="Courier New"/>
+          <w:color w:val="080808"/>
+          <w:sz w:val="24"/>
+          <w:szCs w:val="24"/>
+          <w:lang w:eastAsia="en-IN"/>
+        </w:rPr>
+        <w:t>(sheet1.cell(</w:t>
+      </w:r>
+      <w:r>
+        <w:rPr>
+          <w:rFonts w:ascii="Courier New" w:eastAsia="Times New Roman" w:hAnsi="Courier New" w:cs="Courier New"/>
+          <w:color w:val="660099"/>
+          <w:sz w:val="24"/>
+          <w:szCs w:val="24"/>
+          <w:lang w:eastAsia="en-IN"/>
+        </w:rPr>
+        <w:t>row</w:t>
+      </w:r>
+      <w:r>
+        <w:rPr>
+          <w:rFonts w:ascii="Courier New" w:eastAsia="Times New Roman" w:hAnsi="Courier New" w:cs="Courier New"/>
+          <w:color w:val="080808"/>
+          <w:sz w:val="24"/>
+          <w:szCs w:val="24"/>
+          <w:lang w:eastAsia="en-IN"/>
+        </w:rPr>
+        <w:t>=</w:t>
+      </w:r>
+      <w:proofErr w:type="spellStart"/>
+      <w:r>
+        <w:rPr>
+          <w:rFonts w:ascii="Courier New" w:eastAsia="Times New Roman" w:hAnsi="Courier New" w:cs="Courier New"/>
+          <w:color w:val="080808"/>
+          <w:sz w:val="24"/>
+          <w:szCs w:val="24"/>
+          <w:lang w:eastAsia="en-IN"/>
+        </w:rPr>
+        <w:t>i,</w:t>
+      </w:r>
+      <w:r>
+        <w:rPr>
+          <w:rFonts w:ascii="Courier New" w:eastAsia="Times New Roman" w:hAnsi="Courier New" w:cs="Courier New"/>
+          <w:color w:val="660099"/>
+          <w:sz w:val="24"/>
+          <w:szCs w:val="24"/>
+          <w:lang w:eastAsia="en-IN"/>
+        </w:rPr>
+        <w:t>column</w:t>
+      </w:r>
+      <w:proofErr w:type="spellEnd"/>
+      <w:r>
+        <w:rPr>
+          <w:rFonts w:ascii="Courier New" w:eastAsia="Times New Roman" w:hAnsi="Courier New" w:cs="Courier New"/>
+          <w:color w:val="080808"/>
+          <w:sz w:val="24"/>
+          <w:szCs w:val="24"/>
+          <w:lang w:eastAsia="en-IN"/>
+        </w:rPr>
+        <w:t>=</w:t>
+      </w:r>
+      <w:r>
+        <w:rPr>
+          <w:rFonts w:ascii="Courier New" w:eastAsia="Times New Roman" w:hAnsi="Courier New" w:cs="Courier New"/>
+          <w:color w:val="1750EB"/>
+          <w:sz w:val="24"/>
+          <w:szCs w:val="24"/>
+          <w:lang w:eastAsia="en-IN"/>
+        </w:rPr>
+        <w:t>4</w:t>
+      </w:r>
+      <w:r>
+        <w:rPr>
+          <w:rFonts w:ascii="Courier New" w:eastAsia="Times New Roman" w:hAnsi="Courier New" w:cs="Courier New"/>
+          <w:color w:val="080808"/>
+          <w:sz w:val="24"/>
+          <w:szCs w:val="24"/>
+          <w:lang w:eastAsia="en-IN"/>
+        </w:rPr>
+        <w:t>).value)</w:t>
+      </w:r>
+      <w:r>
+        <w:rPr>
+          <w:rFonts w:ascii="Courier New" w:eastAsia="Times New Roman" w:hAnsi="Courier New" w:cs="Courier New"/>
+          <w:color w:val="080808"/>
+          <w:sz w:val="24"/>
+          <w:szCs w:val="24"/>
+          <w:lang w:eastAsia="en-IN"/>
+        </w:rPr>
+        <w:br/>
+        <w:t>supplier = [*</w:t>
+      </w:r>
+      <w:r>
+        <w:rPr>
+          <w:rFonts w:ascii="Courier New" w:eastAsia="Times New Roman" w:hAnsi="Courier New" w:cs="Courier New"/>
+          <w:color w:val="000080"/>
+          <w:sz w:val="24"/>
+          <w:szCs w:val="24"/>
+          <w:lang w:eastAsia="en-IN"/>
+        </w:rPr>
+        <w:t>set</w:t>
+      </w:r>
+      <w:r>
+        <w:rPr>
+          <w:rFonts w:ascii="Courier New" w:eastAsia="Times New Roman" w:hAnsi="Courier New" w:cs="Courier New"/>
+          <w:color w:val="080808"/>
+          <w:sz w:val="24"/>
+          <w:szCs w:val="24"/>
+          <w:lang w:eastAsia="en-IN"/>
+        </w:rPr>
+        <w:t>(supplier)]</w:t>
+      </w:r>
+      <w:r>
+        <w:rPr>
+          <w:rFonts w:ascii="Courier New" w:eastAsia="Times New Roman" w:hAnsi="Courier New" w:cs="Courier New"/>
+          <w:color w:val="080808"/>
+          <w:sz w:val="24"/>
+          <w:szCs w:val="24"/>
+          <w:lang w:eastAsia="en-IN"/>
+        </w:rPr>
+        <w:br/>
+      </w:r>
+      <w:proofErr w:type="spellStart"/>
+      <w:r>
+        <w:rPr>
+          <w:rFonts w:ascii="Courier New" w:eastAsia="Times New Roman" w:hAnsi="Courier New" w:cs="Courier New"/>
+          <w:color w:val="080808"/>
+          <w:sz w:val="24"/>
+          <w:szCs w:val="24"/>
+          <w:lang w:eastAsia="en-IN"/>
+        </w:rPr>
+        <w:t>InventoryValue</w:t>
+      </w:r>
+      <w:proofErr w:type="spellEnd"/>
+      <w:r>
+        <w:rPr>
+          <w:rFonts w:ascii="Courier New" w:eastAsia="Times New Roman" w:hAnsi="Courier New" w:cs="Courier New"/>
+          <w:color w:val="080808"/>
+          <w:sz w:val="24"/>
+          <w:szCs w:val="24"/>
+          <w:lang w:eastAsia="en-IN"/>
+        </w:rPr>
+        <w:t xml:space="preserve"> = {}</w:t>
+      </w:r>
+      <w:r>
+        <w:rPr>
+          <w:rFonts w:ascii="Courier New" w:eastAsia="Times New Roman" w:hAnsi="Courier New" w:cs="Courier New"/>
+          <w:color w:val="080808"/>
+          <w:sz w:val="24"/>
+          <w:szCs w:val="24"/>
+          <w:lang w:eastAsia="en-IN"/>
+        </w:rPr>
+        <w:br/>
+      </w:r>
+      <w:proofErr w:type="spellStart"/>
+      <w:r>
+        <w:rPr>
+          <w:rFonts w:ascii="Courier New" w:eastAsia="Times New Roman" w:hAnsi="Courier New" w:cs="Courier New"/>
+          <w:color w:val="080808"/>
+          <w:sz w:val="24"/>
+          <w:szCs w:val="24"/>
+          <w:lang w:eastAsia="en-IN"/>
+        </w:rPr>
+        <w:t>productCount</w:t>
+      </w:r>
+      <w:proofErr w:type="spellEnd"/>
+      <w:r>
+        <w:rPr>
+          <w:rFonts w:ascii="Courier New" w:eastAsia="Times New Roman" w:hAnsi="Courier New" w:cs="Courier New"/>
+          <w:color w:val="080808"/>
+          <w:sz w:val="24"/>
+          <w:szCs w:val="24"/>
+          <w:lang w:eastAsia="en-IN"/>
+        </w:rPr>
+        <w:t xml:space="preserve"> = {}</w:t>
+      </w:r>
+      <w:r>
+        <w:rPr>
+          <w:rFonts w:ascii="Courier New" w:eastAsia="Times New Roman" w:hAnsi="Courier New" w:cs="Courier New"/>
+          <w:color w:val="080808"/>
+          <w:sz w:val="24"/>
+          <w:szCs w:val="24"/>
+          <w:lang w:eastAsia="en-IN"/>
+        </w:rPr>
+        <w:br/>
+      </w:r>
+      <w:proofErr w:type="spellStart"/>
+      <w:r>
+        <w:rPr>
+          <w:rFonts w:ascii="Courier New" w:eastAsia="Times New Roman" w:hAnsi="Courier New" w:cs="Courier New"/>
+          <w:color w:val="080808"/>
+          <w:sz w:val="24"/>
+          <w:szCs w:val="24"/>
+          <w:lang w:eastAsia="en-IN"/>
+        </w:rPr>
+        <w:t>productList</w:t>
+      </w:r>
+      <w:proofErr w:type="spellEnd"/>
+      <w:r>
+        <w:rPr>
+          <w:rFonts w:ascii="Courier New" w:eastAsia="Times New Roman" w:hAnsi="Courier New" w:cs="Courier New"/>
+          <w:color w:val="080808"/>
+          <w:sz w:val="24"/>
+          <w:szCs w:val="24"/>
+          <w:lang w:eastAsia="en-IN"/>
+        </w:rPr>
+        <w:t xml:space="preserve"> = []</w:t>
+      </w:r>
+      <w:r>
+        <w:rPr>
+          <w:rFonts w:ascii="Courier New" w:eastAsia="Times New Roman" w:hAnsi="Courier New" w:cs="Courier New"/>
+          <w:color w:val="080808"/>
+          <w:sz w:val="24"/>
+          <w:szCs w:val="24"/>
+          <w:lang w:eastAsia="en-IN"/>
+        </w:rPr>
+        <w:br/>
+      </w:r>
+      <w:r>
+        <w:rPr>
+          <w:rFonts w:ascii="Courier New" w:eastAsia="Times New Roman" w:hAnsi="Courier New" w:cs="Courier New"/>
+          <w:color w:val="0033B3"/>
+          <w:sz w:val="24"/>
+          <w:szCs w:val="24"/>
+          <w:lang w:eastAsia="en-IN"/>
+        </w:rPr>
+        <w:t xml:space="preserve">for </w:t>
+      </w:r>
+      <w:r>
+        <w:rPr>
+          <w:rFonts w:ascii="Courier New" w:eastAsia="Times New Roman" w:hAnsi="Courier New" w:cs="Courier New"/>
+          <w:color w:val="080808"/>
+          <w:sz w:val="24"/>
+          <w:szCs w:val="24"/>
+          <w:lang w:eastAsia="en-IN"/>
+        </w:rPr>
+        <w:t xml:space="preserve">supp </w:t>
+      </w:r>
+      <w:r>
+        <w:rPr>
+          <w:rFonts w:ascii="Courier New" w:eastAsia="Times New Roman" w:hAnsi="Courier New" w:cs="Courier New"/>
+          <w:color w:val="0033B3"/>
+          <w:sz w:val="24"/>
+          <w:szCs w:val="24"/>
+          <w:lang w:eastAsia="en-IN"/>
+        </w:rPr>
+        <w:t xml:space="preserve">in </w:t>
+      </w:r>
+      <w:r>
+        <w:rPr>
+          <w:rFonts w:ascii="Courier New" w:eastAsia="Times New Roman" w:hAnsi="Courier New" w:cs="Courier New"/>
+          <w:color w:val="080808"/>
+          <w:sz w:val="24"/>
+          <w:szCs w:val="24"/>
+          <w:lang w:eastAsia="en-IN"/>
+        </w:rPr>
+        <w:t>supplier:</w:t>
+      </w:r>
+      <w:r>
+        <w:rPr>
+          <w:rFonts w:ascii="Courier New" w:eastAsia="Times New Roman" w:hAnsi="Courier New" w:cs="Courier New"/>
+          <w:color w:val="080808"/>
+          <w:sz w:val="24"/>
+          <w:szCs w:val="24"/>
+          <w:lang w:eastAsia="en-IN"/>
+        </w:rPr>
+        <w:br/>
+        <w:t xml:space="preserve">    </w:t>
+      </w:r>
+      <w:proofErr w:type="spellStart"/>
+      <w:r>
+        <w:rPr>
+          <w:rFonts w:ascii="Courier New" w:eastAsia="Times New Roman" w:hAnsi="Courier New" w:cs="Courier New"/>
+          <w:color w:val="080808"/>
+          <w:sz w:val="24"/>
+          <w:szCs w:val="24"/>
+          <w:lang w:eastAsia="en-IN"/>
+        </w:rPr>
+        <w:t>InventoryValue</w:t>
+      </w:r>
+      <w:proofErr w:type="spellEnd"/>
+      <w:r>
+        <w:rPr>
+          <w:rFonts w:ascii="Courier New" w:eastAsia="Times New Roman" w:hAnsi="Courier New" w:cs="Courier New"/>
+          <w:color w:val="080808"/>
+          <w:sz w:val="24"/>
+          <w:szCs w:val="24"/>
+          <w:lang w:eastAsia="en-IN"/>
+        </w:rPr>
+        <w:t xml:space="preserve">[supp] = </w:t>
+      </w:r>
+      <w:r>
+        <w:rPr>
+          <w:rFonts w:ascii="Courier New" w:eastAsia="Times New Roman" w:hAnsi="Courier New" w:cs="Courier New"/>
+          <w:color w:val="1750EB"/>
+          <w:sz w:val="24"/>
+          <w:szCs w:val="24"/>
+          <w:lang w:eastAsia="en-IN"/>
+        </w:rPr>
+        <w:t>0</w:t>
+      </w:r>
+      <w:r>
+        <w:rPr>
+          <w:rFonts w:ascii="Courier New" w:eastAsia="Times New Roman" w:hAnsi="Courier New" w:cs="Courier New"/>
+          <w:color w:val="1750EB"/>
+          <w:sz w:val="24"/>
+          <w:szCs w:val="24"/>
+          <w:lang w:eastAsia="en-IN"/>
+        </w:rPr>
+        <w:br/>
+        <w:t xml:space="preserve">    </w:t>
+      </w:r>
+      <w:proofErr w:type="spellStart"/>
+      <w:r>
+        <w:rPr>
+          <w:rFonts w:ascii="Courier New" w:eastAsia="Times New Roman" w:hAnsi="Courier New" w:cs="Courier New"/>
+          <w:color w:val="080808"/>
+          <w:sz w:val="24"/>
+          <w:szCs w:val="24"/>
+          <w:lang w:eastAsia="en-IN"/>
+        </w:rPr>
+        <w:t>productCount</w:t>
+      </w:r>
+      <w:proofErr w:type="spellEnd"/>
+      <w:r>
+        <w:rPr>
+          <w:rFonts w:ascii="Courier New" w:eastAsia="Times New Roman" w:hAnsi="Courier New" w:cs="Courier New"/>
+          <w:color w:val="080808"/>
+          <w:sz w:val="24"/>
+          <w:szCs w:val="24"/>
+          <w:lang w:eastAsia="en-IN"/>
+        </w:rPr>
+        <w:t>[supp]=</w:t>
+      </w:r>
+      <w:r>
+        <w:rPr>
+          <w:rFonts w:ascii="Courier New" w:eastAsia="Times New Roman" w:hAnsi="Courier New" w:cs="Courier New"/>
+          <w:color w:val="1750EB"/>
+          <w:sz w:val="24"/>
+          <w:szCs w:val="24"/>
+          <w:lang w:eastAsia="en-IN"/>
+        </w:rPr>
+        <w:t>0</w:t>
+      </w:r>
+      <w:r>
+        <w:rPr>
+          <w:rFonts w:ascii="Courier New" w:eastAsia="Times New Roman" w:hAnsi="Courier New" w:cs="Courier New"/>
+          <w:color w:val="1750EB"/>
+          <w:sz w:val="24"/>
+          <w:szCs w:val="24"/>
+          <w:lang w:eastAsia="en-IN"/>
+        </w:rPr>
+        <w:br/>
+        <w:t xml:space="preserve">    </w:t>
+      </w:r>
+      <w:r>
+        <w:rPr>
+          <w:rFonts w:ascii="Courier New" w:eastAsia="Times New Roman" w:hAnsi="Courier New" w:cs="Courier New"/>
+          <w:color w:val="0033B3"/>
+          <w:sz w:val="24"/>
+          <w:szCs w:val="24"/>
+          <w:lang w:eastAsia="en-IN"/>
+        </w:rPr>
+        <w:t xml:space="preserve">for </w:t>
+      </w:r>
+      <w:proofErr w:type="spellStart"/>
+      <w:r>
+        <w:rPr>
+          <w:rFonts w:ascii="Courier New" w:eastAsia="Times New Roman" w:hAnsi="Courier New" w:cs="Courier New"/>
+          <w:color w:val="080808"/>
+          <w:sz w:val="24"/>
+          <w:szCs w:val="24"/>
+          <w:lang w:eastAsia="en-IN"/>
+        </w:rPr>
+        <w:t>i</w:t>
+      </w:r>
+      <w:proofErr w:type="spellEnd"/>
+      <w:r>
+        <w:rPr>
+          <w:rFonts w:ascii="Courier New" w:eastAsia="Times New Roman" w:hAnsi="Courier New" w:cs="Courier New"/>
+          <w:color w:val="080808"/>
+          <w:sz w:val="24"/>
+          <w:szCs w:val="24"/>
+          <w:lang w:eastAsia="en-IN"/>
+        </w:rPr>
+        <w:t xml:space="preserve"> </w:t>
+      </w:r>
+      <w:r>
+        <w:rPr>
+          <w:rFonts w:ascii="Courier New" w:eastAsia="Times New Roman" w:hAnsi="Courier New" w:cs="Courier New"/>
+          <w:color w:val="0033B3"/>
+          <w:sz w:val="24"/>
+          <w:szCs w:val="24"/>
+          <w:lang w:eastAsia="en-IN"/>
+        </w:rPr>
+        <w:t xml:space="preserve">in </w:t>
+      </w:r>
+      <w:r>
+        <w:rPr>
+          <w:rFonts w:ascii="Courier New" w:eastAsia="Times New Roman" w:hAnsi="Courier New" w:cs="Courier New"/>
+          <w:color w:val="000080"/>
+          <w:sz w:val="24"/>
+          <w:szCs w:val="24"/>
+          <w:lang w:eastAsia="en-IN"/>
+        </w:rPr>
+        <w:t>range</w:t>
+      </w:r>
+      <w:r>
+        <w:rPr>
+          <w:rFonts w:ascii="Courier New" w:eastAsia="Times New Roman" w:hAnsi="Courier New" w:cs="Courier New"/>
+          <w:color w:val="080808"/>
+          <w:sz w:val="24"/>
+          <w:szCs w:val="24"/>
+          <w:lang w:eastAsia="en-IN"/>
+        </w:rPr>
+        <w:t>(</w:t>
+      </w:r>
+      <w:r>
+        <w:rPr>
+          <w:rFonts w:ascii="Courier New" w:eastAsia="Times New Roman" w:hAnsi="Courier New" w:cs="Courier New"/>
+          <w:color w:val="1750EB"/>
+          <w:sz w:val="24"/>
+          <w:szCs w:val="24"/>
+          <w:lang w:eastAsia="en-IN"/>
+        </w:rPr>
+        <w:t>2</w:t>
+      </w:r>
+      <w:r>
+        <w:rPr>
+          <w:rFonts w:ascii="Courier New" w:eastAsia="Times New Roman" w:hAnsi="Courier New" w:cs="Courier New"/>
+          <w:color w:val="080808"/>
+          <w:sz w:val="24"/>
+          <w:szCs w:val="24"/>
+          <w:lang w:eastAsia="en-IN"/>
+        </w:rPr>
+        <w:t>, totalRows+</w:t>
+      </w:r>
+      <w:r>
+        <w:rPr>
+          <w:rFonts w:ascii="Courier New" w:eastAsia="Times New Roman" w:hAnsi="Courier New" w:cs="Courier New"/>
+          <w:color w:val="1750EB"/>
+          <w:sz w:val="24"/>
+          <w:szCs w:val="24"/>
+          <w:lang w:eastAsia="en-IN"/>
+        </w:rPr>
+        <w:t>1</w:t>
+      </w:r>
+      <w:r>
+        <w:rPr>
+          <w:rFonts w:ascii="Courier New" w:eastAsia="Times New Roman" w:hAnsi="Courier New" w:cs="Courier New"/>
+          <w:color w:val="080808"/>
+          <w:sz w:val="24"/>
+          <w:szCs w:val="24"/>
+          <w:lang w:eastAsia="en-IN"/>
+        </w:rPr>
+        <w:t>):</w:t>
+      </w:r>
+      <w:r>
+        <w:rPr>
+          <w:rFonts w:ascii="Courier New" w:eastAsia="Times New Roman" w:hAnsi="Courier New" w:cs="Courier New"/>
+          <w:color w:val="080808"/>
+          <w:sz w:val="24"/>
+          <w:szCs w:val="24"/>
+          <w:lang w:eastAsia="en-IN"/>
+        </w:rPr>
+        <w:br/>
+        <w:t xml:space="preserve">        </w:t>
+      </w:r>
+      <w:r>
+        <w:rPr>
+          <w:rFonts w:ascii="Courier New" w:eastAsia="Times New Roman" w:hAnsi="Courier New" w:cs="Courier New"/>
+          <w:color w:val="0033B3"/>
+          <w:sz w:val="24"/>
+          <w:szCs w:val="24"/>
+          <w:lang w:eastAsia="en-IN"/>
+        </w:rPr>
+        <w:t xml:space="preserve">if </w:t>
+      </w:r>
+      <w:r>
+        <w:rPr>
+          <w:rFonts w:ascii="Courier New" w:eastAsia="Times New Roman" w:hAnsi="Courier New" w:cs="Courier New"/>
+          <w:color w:val="080808"/>
+          <w:sz w:val="24"/>
+          <w:szCs w:val="24"/>
+          <w:lang w:eastAsia="en-IN"/>
+        </w:rPr>
+        <w:t>supp == sheet1.cell(</w:t>
+      </w:r>
+      <w:r>
+        <w:rPr>
+          <w:rFonts w:ascii="Courier New" w:eastAsia="Times New Roman" w:hAnsi="Courier New" w:cs="Courier New"/>
+          <w:color w:val="660099"/>
+          <w:sz w:val="24"/>
+          <w:szCs w:val="24"/>
+          <w:lang w:eastAsia="en-IN"/>
+        </w:rPr>
+        <w:t>row</w:t>
+      </w:r>
+      <w:r>
+        <w:rPr>
+          <w:rFonts w:ascii="Courier New" w:eastAsia="Times New Roman" w:hAnsi="Courier New" w:cs="Courier New"/>
+          <w:color w:val="080808"/>
+          <w:sz w:val="24"/>
+          <w:szCs w:val="24"/>
+          <w:lang w:eastAsia="en-IN"/>
+        </w:rPr>
+        <w:t>=</w:t>
+      </w:r>
+      <w:proofErr w:type="spellStart"/>
+      <w:r>
+        <w:rPr>
+          <w:rFonts w:ascii="Courier New" w:eastAsia="Times New Roman" w:hAnsi="Courier New" w:cs="Courier New"/>
+          <w:color w:val="080808"/>
+          <w:sz w:val="24"/>
+          <w:szCs w:val="24"/>
+          <w:lang w:eastAsia="en-IN"/>
+        </w:rPr>
+        <w:t>i,</w:t>
+      </w:r>
+      <w:r>
+        <w:rPr>
+          <w:rFonts w:ascii="Courier New" w:eastAsia="Times New Roman" w:hAnsi="Courier New" w:cs="Courier New"/>
+          <w:color w:val="660099"/>
+          <w:sz w:val="24"/>
+          <w:szCs w:val="24"/>
+          <w:lang w:eastAsia="en-IN"/>
+        </w:rPr>
+        <w:t>column</w:t>
+      </w:r>
+      <w:proofErr w:type="spellEnd"/>
+      <w:r>
+        <w:rPr>
+          <w:rFonts w:ascii="Courier New" w:eastAsia="Times New Roman" w:hAnsi="Courier New" w:cs="Courier New"/>
+          <w:color w:val="080808"/>
+          <w:sz w:val="24"/>
+          <w:szCs w:val="24"/>
+          <w:lang w:eastAsia="en-IN"/>
+        </w:rPr>
+        <w:t>=</w:t>
+      </w:r>
+      <w:r>
+        <w:rPr>
+          <w:rFonts w:ascii="Courier New" w:eastAsia="Times New Roman" w:hAnsi="Courier New" w:cs="Courier New"/>
+          <w:color w:val="1750EB"/>
+          <w:sz w:val="24"/>
+          <w:szCs w:val="24"/>
+          <w:lang w:eastAsia="en-IN"/>
+        </w:rPr>
+        <w:t>4</w:t>
+      </w:r>
+      <w:r>
+        <w:rPr>
+          <w:rFonts w:ascii="Courier New" w:eastAsia="Times New Roman" w:hAnsi="Courier New" w:cs="Courier New"/>
+          <w:color w:val="080808"/>
+          <w:sz w:val="24"/>
+          <w:szCs w:val="24"/>
+          <w:lang w:eastAsia="en-IN"/>
+        </w:rPr>
+        <w:t>).value:</w:t>
+      </w:r>
+      <w:r>
+        <w:rPr>
+          <w:rFonts w:ascii="Courier New" w:eastAsia="Times New Roman" w:hAnsi="Courier New" w:cs="Courier New"/>
+          <w:color w:val="080808"/>
+          <w:sz w:val="24"/>
+          <w:szCs w:val="24"/>
+          <w:lang w:eastAsia="en-IN"/>
+        </w:rPr>
+        <w:br/>
+        <w:t xml:space="preserve">            </w:t>
+      </w:r>
+      <w:proofErr w:type="spellStart"/>
+      <w:r>
+        <w:rPr>
+          <w:rFonts w:ascii="Courier New" w:eastAsia="Times New Roman" w:hAnsi="Courier New" w:cs="Courier New"/>
+          <w:color w:val="080808"/>
+          <w:sz w:val="24"/>
+          <w:szCs w:val="24"/>
+          <w:lang w:eastAsia="en-IN"/>
+        </w:rPr>
+        <w:t>InventoryValue</w:t>
+      </w:r>
+      <w:proofErr w:type="spellEnd"/>
+      <w:r>
+        <w:rPr>
+          <w:rFonts w:ascii="Courier New" w:eastAsia="Times New Roman" w:hAnsi="Courier New" w:cs="Courier New"/>
+          <w:color w:val="080808"/>
+          <w:sz w:val="24"/>
+          <w:szCs w:val="24"/>
+          <w:lang w:eastAsia="en-IN"/>
+        </w:rPr>
+        <w:t xml:space="preserve">[supp] = </w:t>
+      </w:r>
+      <w:proofErr w:type="spellStart"/>
+      <w:r>
+        <w:rPr>
+          <w:rFonts w:ascii="Courier New" w:eastAsia="Times New Roman" w:hAnsi="Courier New" w:cs="Courier New"/>
+          <w:color w:val="080808"/>
+          <w:sz w:val="24"/>
+          <w:szCs w:val="24"/>
+          <w:lang w:eastAsia="en-IN"/>
+        </w:rPr>
+        <w:t>InventoryValue</w:t>
+      </w:r>
+      <w:proofErr w:type="spellEnd"/>
+      <w:r>
+        <w:rPr>
+          <w:rFonts w:ascii="Courier New" w:eastAsia="Times New Roman" w:hAnsi="Courier New" w:cs="Courier New"/>
+          <w:color w:val="080808"/>
+          <w:sz w:val="24"/>
+          <w:szCs w:val="24"/>
+          <w:lang w:eastAsia="en-IN"/>
+        </w:rPr>
+        <w:t>[supp]+sheet1.cell(</w:t>
+      </w:r>
+      <w:r>
+        <w:rPr>
+          <w:rFonts w:ascii="Courier New" w:eastAsia="Times New Roman" w:hAnsi="Courier New" w:cs="Courier New"/>
+          <w:color w:val="660099"/>
+          <w:sz w:val="24"/>
+          <w:szCs w:val="24"/>
+          <w:lang w:eastAsia="en-IN"/>
+        </w:rPr>
+        <w:t>row</w:t>
+      </w:r>
+      <w:r>
+        <w:rPr>
+          <w:rFonts w:ascii="Courier New" w:eastAsia="Times New Roman" w:hAnsi="Courier New" w:cs="Courier New"/>
+          <w:color w:val="080808"/>
+          <w:sz w:val="24"/>
+          <w:szCs w:val="24"/>
+          <w:lang w:eastAsia="en-IN"/>
+        </w:rPr>
+        <w:t>=</w:t>
+      </w:r>
+      <w:proofErr w:type="spellStart"/>
+      <w:r>
+        <w:rPr>
+          <w:rFonts w:ascii="Courier New" w:eastAsia="Times New Roman" w:hAnsi="Courier New" w:cs="Courier New"/>
+          <w:color w:val="080808"/>
+          <w:sz w:val="24"/>
+          <w:szCs w:val="24"/>
+          <w:lang w:eastAsia="en-IN"/>
+        </w:rPr>
+        <w:t>i,</w:t>
+      </w:r>
+      <w:r>
+        <w:rPr>
+          <w:rFonts w:ascii="Courier New" w:eastAsia="Times New Roman" w:hAnsi="Courier New" w:cs="Courier New"/>
+          <w:color w:val="660099"/>
+          <w:sz w:val="24"/>
+          <w:szCs w:val="24"/>
+          <w:lang w:eastAsia="en-IN"/>
+        </w:rPr>
+        <w:t>column</w:t>
+      </w:r>
+      <w:proofErr w:type="spellEnd"/>
+      <w:r>
+        <w:rPr>
+          <w:rFonts w:ascii="Courier New" w:eastAsia="Times New Roman" w:hAnsi="Courier New" w:cs="Courier New"/>
+          <w:color w:val="080808"/>
+          <w:sz w:val="24"/>
+          <w:szCs w:val="24"/>
+          <w:lang w:eastAsia="en-IN"/>
+        </w:rPr>
+        <w:t>=</w:t>
+      </w:r>
+      <w:r>
+        <w:rPr>
+          <w:rFonts w:ascii="Courier New" w:eastAsia="Times New Roman" w:hAnsi="Courier New" w:cs="Courier New"/>
+          <w:color w:val="1750EB"/>
+          <w:sz w:val="24"/>
+          <w:szCs w:val="24"/>
+          <w:lang w:eastAsia="en-IN"/>
+        </w:rPr>
+        <w:t>2</w:t>
+      </w:r>
+      <w:r>
+        <w:rPr>
+          <w:rFonts w:ascii="Courier New" w:eastAsia="Times New Roman" w:hAnsi="Courier New" w:cs="Courier New"/>
+          <w:color w:val="080808"/>
+          <w:sz w:val="24"/>
+          <w:szCs w:val="24"/>
+          <w:lang w:eastAsia="en-IN"/>
+        </w:rPr>
+        <w:t>).value</w:t>
+      </w:r>
+      <w:r>
+        <w:rPr>
+          <w:rFonts w:ascii="Courier New" w:eastAsia="Times New Roman" w:hAnsi="Courier New" w:cs="Courier New"/>
+          <w:color w:val="080808"/>
+          <w:sz w:val="24"/>
+          <w:szCs w:val="24"/>
+          <w:lang w:eastAsia="en-IN"/>
+        </w:rPr>
+        <w:br/>
+        <w:t xml:space="preserve">            </w:t>
+      </w:r>
+      <w:proofErr w:type="spellStart"/>
+      <w:r>
+        <w:rPr>
+          <w:rFonts w:ascii="Courier New" w:eastAsia="Times New Roman" w:hAnsi="Courier New" w:cs="Courier New"/>
+          <w:color w:val="080808"/>
+          <w:sz w:val="24"/>
+          <w:szCs w:val="24"/>
+          <w:lang w:eastAsia="en-IN"/>
+        </w:rPr>
+        <w:t>productCount</w:t>
+      </w:r>
+      <w:proofErr w:type="spellEnd"/>
+      <w:r>
+        <w:rPr>
+          <w:rFonts w:ascii="Courier New" w:eastAsia="Times New Roman" w:hAnsi="Courier New" w:cs="Courier New"/>
+          <w:color w:val="080808"/>
+          <w:sz w:val="24"/>
+          <w:szCs w:val="24"/>
+          <w:lang w:eastAsia="en-IN"/>
+        </w:rPr>
+        <w:t xml:space="preserve">[supp] = </w:t>
+      </w:r>
+      <w:proofErr w:type="spellStart"/>
+      <w:r>
+        <w:rPr>
+          <w:rFonts w:ascii="Courier New" w:eastAsia="Times New Roman" w:hAnsi="Courier New" w:cs="Courier New"/>
+          <w:color w:val="080808"/>
+          <w:sz w:val="24"/>
+          <w:szCs w:val="24"/>
+          <w:lang w:eastAsia="en-IN"/>
+        </w:rPr>
+        <w:t>productCount</w:t>
+      </w:r>
+      <w:proofErr w:type="spellEnd"/>
+      <w:r>
+        <w:rPr>
+          <w:rFonts w:ascii="Courier New" w:eastAsia="Times New Roman" w:hAnsi="Courier New" w:cs="Courier New"/>
+          <w:color w:val="080808"/>
+          <w:sz w:val="24"/>
+          <w:szCs w:val="24"/>
+          <w:lang w:eastAsia="en-IN"/>
+        </w:rPr>
+        <w:t>[supp]+</w:t>
+      </w:r>
+      <w:r>
+        <w:rPr>
+          <w:rFonts w:ascii="Courier New" w:eastAsia="Times New Roman" w:hAnsi="Courier New" w:cs="Courier New"/>
+          <w:color w:val="1750EB"/>
+          <w:sz w:val="24"/>
+          <w:szCs w:val="24"/>
+          <w:lang w:eastAsia="en-IN"/>
+        </w:rPr>
+        <w:t>1</w:t>
+      </w:r>
+      <w:r>
+        <w:rPr>
+          <w:rFonts w:ascii="Courier New" w:eastAsia="Times New Roman" w:hAnsi="Courier New" w:cs="Courier New"/>
+          <w:color w:val="1750EB"/>
+          <w:sz w:val="24"/>
+          <w:szCs w:val="24"/>
+          <w:lang w:eastAsia="en-IN"/>
+        </w:rPr>
+        <w:br/>
+        <w:t xml:space="preserve">            </w:t>
+      </w:r>
+      <w:r>
+        <w:rPr>
+          <w:rFonts w:ascii="Courier New" w:eastAsia="Times New Roman" w:hAnsi="Courier New" w:cs="Courier New"/>
+          <w:color w:val="0033B3"/>
+          <w:sz w:val="24"/>
+          <w:szCs w:val="24"/>
+          <w:lang w:eastAsia="en-IN"/>
+        </w:rPr>
+        <w:t xml:space="preserve">if </w:t>
+      </w:r>
+      <w:r>
+        <w:rPr>
+          <w:rFonts w:ascii="Courier New" w:eastAsia="Times New Roman" w:hAnsi="Courier New" w:cs="Courier New"/>
+          <w:color w:val="080808"/>
+          <w:sz w:val="24"/>
+          <w:szCs w:val="24"/>
+          <w:lang w:eastAsia="en-IN"/>
+        </w:rPr>
+        <w:t>sheet1.cell(</w:t>
+      </w:r>
+      <w:r>
+        <w:rPr>
+          <w:rFonts w:ascii="Courier New" w:eastAsia="Times New Roman" w:hAnsi="Courier New" w:cs="Courier New"/>
+          <w:color w:val="660099"/>
+          <w:sz w:val="24"/>
+          <w:szCs w:val="24"/>
+          <w:lang w:eastAsia="en-IN"/>
+        </w:rPr>
+        <w:t>row</w:t>
+      </w:r>
+      <w:r>
+        <w:rPr>
+          <w:rFonts w:ascii="Courier New" w:eastAsia="Times New Roman" w:hAnsi="Courier New" w:cs="Courier New"/>
+          <w:color w:val="080808"/>
+          <w:sz w:val="24"/>
+          <w:szCs w:val="24"/>
+          <w:lang w:eastAsia="en-IN"/>
+        </w:rPr>
+        <w:t>=</w:t>
+      </w:r>
+      <w:proofErr w:type="spellStart"/>
+      <w:r>
+        <w:rPr>
+          <w:rFonts w:ascii="Courier New" w:eastAsia="Times New Roman" w:hAnsi="Courier New" w:cs="Courier New"/>
+          <w:color w:val="080808"/>
+          <w:sz w:val="24"/>
+          <w:szCs w:val="24"/>
+          <w:lang w:eastAsia="en-IN"/>
+        </w:rPr>
+        <w:t>i,</w:t>
+      </w:r>
+      <w:r>
+        <w:rPr>
+          <w:rFonts w:ascii="Courier New" w:eastAsia="Times New Roman" w:hAnsi="Courier New" w:cs="Courier New"/>
+          <w:color w:val="660099"/>
+          <w:sz w:val="24"/>
+          <w:szCs w:val="24"/>
+          <w:lang w:eastAsia="en-IN"/>
+        </w:rPr>
+        <w:t>column</w:t>
+      </w:r>
+      <w:proofErr w:type="spellEnd"/>
+      <w:r>
+        <w:rPr>
+          <w:rFonts w:ascii="Courier New" w:eastAsia="Times New Roman" w:hAnsi="Courier New" w:cs="Courier New"/>
+          <w:color w:val="080808"/>
+          <w:sz w:val="24"/>
+          <w:szCs w:val="24"/>
+          <w:lang w:eastAsia="en-IN"/>
+        </w:rPr>
+        <w:t>=</w:t>
+      </w:r>
+      <w:r>
+        <w:rPr>
+          <w:rFonts w:ascii="Courier New" w:eastAsia="Times New Roman" w:hAnsi="Courier New" w:cs="Courier New"/>
+          <w:color w:val="1750EB"/>
+          <w:sz w:val="24"/>
+          <w:szCs w:val="24"/>
+          <w:lang w:eastAsia="en-IN"/>
+        </w:rPr>
+        <w:t>2</w:t>
+      </w:r>
+      <w:r>
+        <w:rPr>
+          <w:rFonts w:ascii="Courier New" w:eastAsia="Times New Roman" w:hAnsi="Courier New" w:cs="Courier New"/>
+          <w:color w:val="080808"/>
+          <w:sz w:val="24"/>
+          <w:szCs w:val="24"/>
+          <w:lang w:eastAsia="en-IN"/>
+        </w:rPr>
+        <w:t xml:space="preserve">).value &lt; </w:t>
+      </w:r>
+      <w:r>
+        <w:rPr>
+          <w:rFonts w:ascii="Courier New" w:eastAsia="Times New Roman" w:hAnsi="Courier New" w:cs="Courier New"/>
+          <w:color w:val="1750EB"/>
+          <w:sz w:val="24"/>
+          <w:szCs w:val="24"/>
+          <w:lang w:eastAsia="en-IN"/>
+        </w:rPr>
+        <w:t>10</w:t>
+      </w:r>
+      <w:r>
+        <w:rPr>
+          <w:rFonts w:ascii="Courier New" w:eastAsia="Times New Roman" w:hAnsi="Courier New" w:cs="Courier New"/>
+          <w:color w:val="080808"/>
+          <w:sz w:val="24"/>
+          <w:szCs w:val="24"/>
+          <w:lang w:eastAsia="en-IN"/>
+        </w:rPr>
+        <w:t>:</w:t>
+      </w:r>
+      <w:r>
+        <w:rPr>
+          <w:rFonts w:ascii="Courier New" w:eastAsia="Times New Roman" w:hAnsi="Courier New" w:cs="Courier New"/>
+          <w:color w:val="080808"/>
+          <w:sz w:val="24"/>
+          <w:szCs w:val="24"/>
+          <w:lang w:eastAsia="en-IN"/>
+        </w:rPr>
+        <w:br/>
+        <w:t xml:space="preserve">                </w:t>
+      </w:r>
+      <w:proofErr w:type="spellStart"/>
+      <w:r>
+        <w:rPr>
+          <w:rFonts w:ascii="Courier New" w:eastAsia="Times New Roman" w:hAnsi="Courier New" w:cs="Courier New"/>
+          <w:color w:val="080808"/>
+          <w:sz w:val="24"/>
+          <w:szCs w:val="24"/>
+          <w:lang w:eastAsia="en-IN"/>
+        </w:rPr>
+        <w:t>productList.append</w:t>
+      </w:r>
+      <w:proofErr w:type="spellEnd"/>
+      <w:r>
+        <w:rPr>
+          <w:rFonts w:ascii="Courier New" w:eastAsia="Times New Roman" w:hAnsi="Courier New" w:cs="Courier New"/>
+          <w:color w:val="080808"/>
+          <w:sz w:val="24"/>
+          <w:szCs w:val="24"/>
+          <w:lang w:eastAsia="en-IN"/>
+        </w:rPr>
+        <w:t>(sheet1.cell(</w:t>
+      </w:r>
+      <w:r>
+        <w:rPr>
+          <w:rFonts w:ascii="Courier New" w:eastAsia="Times New Roman" w:hAnsi="Courier New" w:cs="Courier New"/>
+          <w:color w:val="660099"/>
+          <w:sz w:val="24"/>
+          <w:szCs w:val="24"/>
+          <w:lang w:eastAsia="en-IN"/>
+        </w:rPr>
+        <w:t>row</w:t>
+      </w:r>
+      <w:r>
+        <w:rPr>
+          <w:rFonts w:ascii="Courier New" w:eastAsia="Times New Roman" w:hAnsi="Courier New" w:cs="Courier New"/>
+          <w:color w:val="080808"/>
+          <w:sz w:val="24"/>
+          <w:szCs w:val="24"/>
+          <w:lang w:eastAsia="en-IN"/>
+        </w:rPr>
+        <w:t>=</w:t>
+      </w:r>
+      <w:proofErr w:type="spellStart"/>
+      <w:r>
+        <w:rPr>
+          <w:rFonts w:ascii="Courier New" w:eastAsia="Times New Roman" w:hAnsi="Courier New" w:cs="Courier New"/>
+          <w:color w:val="080808"/>
+          <w:sz w:val="24"/>
+          <w:szCs w:val="24"/>
+          <w:lang w:eastAsia="en-IN"/>
+        </w:rPr>
+        <w:t>i,</w:t>
+      </w:r>
+      <w:r>
+        <w:rPr>
+          <w:rFonts w:ascii="Courier New" w:eastAsia="Times New Roman" w:hAnsi="Courier New" w:cs="Courier New"/>
+          <w:color w:val="660099"/>
+          <w:sz w:val="24"/>
+          <w:szCs w:val="24"/>
+          <w:lang w:eastAsia="en-IN"/>
+        </w:rPr>
+        <w:t>column</w:t>
+      </w:r>
+      <w:proofErr w:type="spellEnd"/>
+      <w:r>
+        <w:rPr>
+          <w:rFonts w:ascii="Courier New" w:eastAsia="Times New Roman" w:hAnsi="Courier New" w:cs="Courier New"/>
+          <w:color w:val="080808"/>
+          <w:sz w:val="24"/>
+          <w:szCs w:val="24"/>
+          <w:lang w:eastAsia="en-IN"/>
+        </w:rPr>
+        <w:t>=</w:t>
+      </w:r>
+      <w:r>
+        <w:rPr>
+          <w:rFonts w:ascii="Courier New" w:eastAsia="Times New Roman" w:hAnsi="Courier New" w:cs="Courier New"/>
+          <w:color w:val="1750EB"/>
+          <w:sz w:val="24"/>
+          <w:szCs w:val="24"/>
+          <w:lang w:eastAsia="en-IN"/>
+        </w:rPr>
+        <w:t>1</w:t>
+      </w:r>
+      <w:r>
+        <w:rPr>
+          <w:rFonts w:ascii="Courier New" w:eastAsia="Times New Roman" w:hAnsi="Courier New" w:cs="Courier New"/>
+          <w:color w:val="080808"/>
+          <w:sz w:val="24"/>
+          <w:szCs w:val="24"/>
+          <w:lang w:eastAsia="en-IN"/>
+        </w:rPr>
+        <w:t>).value)</w:t>
+      </w:r>
+      <w:r>
+        <w:rPr>
+          <w:rFonts w:ascii="Courier New" w:eastAsia="Times New Roman" w:hAnsi="Courier New" w:cs="Courier New"/>
+          <w:color w:val="080808"/>
+          <w:sz w:val="24"/>
+          <w:szCs w:val="24"/>
+          <w:lang w:eastAsia="en-IN"/>
+        </w:rPr>
+        <w:br/>
+      </w:r>
+      <w:r>
+        <w:rPr>
+          <w:rFonts w:ascii="Courier New" w:eastAsia="Times New Roman" w:hAnsi="Courier New" w:cs="Courier New"/>
+          <w:color w:val="080808"/>
+          <w:sz w:val="24"/>
+          <w:szCs w:val="24"/>
+          <w:lang w:eastAsia="en-IN"/>
+        </w:rPr>
+        <w:br/>
+      </w:r>
+      <w:r>
+        <w:rPr>
+          <w:rFonts w:ascii="Courier New" w:eastAsia="Times New Roman" w:hAnsi="Courier New" w:cs="Courier New"/>
+          <w:color w:val="000080"/>
+          <w:sz w:val="24"/>
+          <w:szCs w:val="24"/>
+          <w:lang w:eastAsia="en-IN"/>
+        </w:rPr>
+        <w:t>print</w:t>
+      </w:r>
+      <w:r>
+        <w:rPr>
+          <w:rFonts w:ascii="Courier New" w:eastAsia="Times New Roman" w:hAnsi="Courier New" w:cs="Courier New"/>
+          <w:color w:val="080808"/>
+          <w:sz w:val="24"/>
+          <w:szCs w:val="24"/>
+          <w:lang w:eastAsia="en-IN"/>
+        </w:rPr>
+        <w:t>(</w:t>
+      </w:r>
+      <w:r>
+        <w:rPr>
+          <w:rFonts w:ascii="Courier New" w:eastAsia="Times New Roman" w:hAnsi="Courier New" w:cs="Courier New"/>
+          <w:color w:val="067D17"/>
+          <w:sz w:val="24"/>
+          <w:szCs w:val="24"/>
+          <w:lang w:eastAsia="en-IN"/>
+        </w:rPr>
+        <w:t>"1) List each company with respective product count "</w:t>
+      </w:r>
+      <w:r>
+        <w:rPr>
+          <w:rFonts w:ascii="Courier New" w:eastAsia="Times New Roman" w:hAnsi="Courier New" w:cs="Courier New"/>
+          <w:color w:val="080808"/>
+          <w:sz w:val="24"/>
+          <w:szCs w:val="24"/>
+          <w:lang w:eastAsia="en-IN"/>
+        </w:rPr>
+        <w:t>)</w:t>
+      </w:r>
+      <w:r>
+        <w:rPr>
+          <w:rFonts w:ascii="Courier New" w:eastAsia="Times New Roman" w:hAnsi="Courier New" w:cs="Courier New"/>
+          <w:color w:val="080808"/>
+          <w:sz w:val="24"/>
+          <w:szCs w:val="24"/>
+          <w:lang w:eastAsia="en-IN"/>
+        </w:rPr>
+        <w:br/>
+      </w:r>
+      <w:r>
+        <w:rPr>
+          <w:rFonts w:ascii="Courier New" w:eastAsia="Times New Roman" w:hAnsi="Courier New" w:cs="Courier New"/>
+          <w:color w:val="000080"/>
+          <w:sz w:val="24"/>
+          <w:szCs w:val="24"/>
+          <w:lang w:eastAsia="en-IN"/>
+        </w:rPr>
+        <w:t>print</w:t>
+      </w:r>
+      <w:r>
+        <w:rPr>
+          <w:rFonts w:ascii="Courier New" w:eastAsia="Times New Roman" w:hAnsi="Courier New" w:cs="Courier New"/>
+          <w:color w:val="080808"/>
+          <w:sz w:val="24"/>
+          <w:szCs w:val="24"/>
+          <w:lang w:eastAsia="en-IN"/>
+        </w:rPr>
+        <w:t>(</w:t>
+      </w:r>
+      <w:proofErr w:type="spellStart"/>
+      <w:r>
+        <w:rPr>
+          <w:rFonts w:ascii="Courier New" w:eastAsia="Times New Roman" w:hAnsi="Courier New" w:cs="Courier New"/>
+          <w:color w:val="080808"/>
+          <w:sz w:val="24"/>
+          <w:szCs w:val="24"/>
+          <w:lang w:eastAsia="en-IN"/>
+        </w:rPr>
+        <w:t>productCount</w:t>
+      </w:r>
+      <w:proofErr w:type="spellEnd"/>
+      <w:r>
+        <w:rPr>
+          <w:rFonts w:ascii="Courier New" w:eastAsia="Times New Roman" w:hAnsi="Courier New" w:cs="Courier New"/>
+          <w:color w:val="080808"/>
+          <w:sz w:val="24"/>
+          <w:szCs w:val="24"/>
+          <w:lang w:eastAsia="en-IN"/>
+        </w:rPr>
+        <w:t>)</w:t>
+      </w:r>
+      <w:r>
+        <w:rPr>
+          <w:rFonts w:ascii="Courier New" w:eastAsia="Times New Roman" w:hAnsi="Courier New" w:cs="Courier New"/>
+          <w:color w:val="080808"/>
+          <w:sz w:val="24"/>
+          <w:szCs w:val="24"/>
+          <w:lang w:eastAsia="en-IN"/>
+        </w:rPr>
+        <w:br/>
+      </w:r>
+      <w:r>
+        <w:rPr>
+          <w:rFonts w:ascii="Courier New" w:eastAsia="Times New Roman" w:hAnsi="Courier New" w:cs="Courier New"/>
+          <w:color w:val="000080"/>
+          <w:sz w:val="24"/>
+          <w:szCs w:val="24"/>
+          <w:lang w:eastAsia="en-IN"/>
+        </w:rPr>
+        <w:t>print</w:t>
+      </w:r>
+      <w:r>
+        <w:rPr>
+          <w:rFonts w:ascii="Courier New" w:eastAsia="Times New Roman" w:hAnsi="Courier New" w:cs="Courier New"/>
+          <w:color w:val="080808"/>
+          <w:sz w:val="24"/>
+          <w:szCs w:val="24"/>
+          <w:lang w:eastAsia="en-IN"/>
+        </w:rPr>
+        <w:t>(</w:t>
+      </w:r>
+      <w:r>
+        <w:rPr>
+          <w:rFonts w:ascii="Courier New" w:eastAsia="Times New Roman" w:hAnsi="Courier New" w:cs="Courier New"/>
+          <w:color w:val="067D17"/>
+          <w:sz w:val="24"/>
+          <w:szCs w:val="24"/>
+          <w:lang w:eastAsia="en-IN"/>
+        </w:rPr>
+        <w:t>"2) List products with inventory less than 10 "</w:t>
+      </w:r>
+      <w:r>
+        <w:rPr>
+          <w:rFonts w:ascii="Courier New" w:eastAsia="Times New Roman" w:hAnsi="Courier New" w:cs="Courier New"/>
+          <w:color w:val="080808"/>
+          <w:sz w:val="24"/>
+          <w:szCs w:val="24"/>
+          <w:lang w:eastAsia="en-IN"/>
+        </w:rPr>
+        <w:t>)</w:t>
+      </w:r>
+      <w:r>
+        <w:rPr>
+          <w:rFonts w:ascii="Courier New" w:eastAsia="Times New Roman" w:hAnsi="Courier New" w:cs="Courier New"/>
+          <w:color w:val="080808"/>
+          <w:sz w:val="24"/>
+          <w:szCs w:val="24"/>
+          <w:lang w:eastAsia="en-IN"/>
+        </w:rPr>
+        <w:br/>
+      </w:r>
+      <w:r>
+        <w:rPr>
+          <w:rFonts w:ascii="Courier New" w:eastAsia="Times New Roman" w:hAnsi="Courier New" w:cs="Courier New"/>
+          <w:color w:val="000080"/>
+          <w:sz w:val="24"/>
+          <w:szCs w:val="24"/>
+          <w:lang w:eastAsia="en-IN"/>
+        </w:rPr>
+        <w:t>print</w:t>
+      </w:r>
+      <w:r>
+        <w:rPr>
+          <w:rFonts w:ascii="Courier New" w:eastAsia="Times New Roman" w:hAnsi="Courier New" w:cs="Courier New"/>
+          <w:color w:val="080808"/>
+          <w:sz w:val="24"/>
+          <w:szCs w:val="24"/>
+          <w:lang w:eastAsia="en-IN"/>
+        </w:rPr>
+        <w:t>(</w:t>
+      </w:r>
+      <w:proofErr w:type="spellStart"/>
+      <w:r>
+        <w:rPr>
+          <w:rFonts w:ascii="Courier New" w:eastAsia="Times New Roman" w:hAnsi="Courier New" w:cs="Courier New"/>
+          <w:color w:val="080808"/>
+          <w:sz w:val="24"/>
+          <w:szCs w:val="24"/>
+          <w:lang w:eastAsia="en-IN"/>
+        </w:rPr>
+        <w:t>productList</w:t>
+      </w:r>
+      <w:proofErr w:type="spellEnd"/>
+      <w:r>
+        <w:rPr>
+          <w:rFonts w:ascii="Courier New" w:eastAsia="Times New Roman" w:hAnsi="Courier New" w:cs="Courier New"/>
+          <w:color w:val="080808"/>
+          <w:sz w:val="24"/>
+          <w:szCs w:val="24"/>
+          <w:lang w:eastAsia="en-IN"/>
+        </w:rPr>
+        <w:t>)</w:t>
+      </w:r>
+      <w:r>
+        <w:rPr>
+          <w:rFonts w:ascii="Courier New" w:eastAsia="Times New Roman" w:hAnsi="Courier New" w:cs="Courier New"/>
+          <w:color w:val="080808"/>
+          <w:sz w:val="24"/>
+          <w:szCs w:val="24"/>
+          <w:lang w:eastAsia="en-IN"/>
+        </w:rPr>
+        <w:br/>
+      </w:r>
+      <w:r>
+        <w:rPr>
+          <w:rFonts w:ascii="Courier New" w:eastAsia="Times New Roman" w:hAnsi="Courier New" w:cs="Courier New"/>
+          <w:color w:val="000080"/>
+          <w:sz w:val="24"/>
+          <w:szCs w:val="24"/>
+          <w:lang w:eastAsia="en-IN"/>
+        </w:rPr>
+        <w:lastRenderedPageBreak/>
+        <w:t>print</w:t>
+      </w:r>
+      <w:r>
+        <w:rPr>
+          <w:rFonts w:ascii="Courier New" w:eastAsia="Times New Roman" w:hAnsi="Courier New" w:cs="Courier New"/>
+          <w:color w:val="080808"/>
+          <w:sz w:val="24"/>
+          <w:szCs w:val="24"/>
+          <w:lang w:eastAsia="en-IN"/>
+        </w:rPr>
+        <w:t>(</w:t>
+      </w:r>
+      <w:r>
+        <w:rPr>
+          <w:rFonts w:ascii="Courier New" w:eastAsia="Times New Roman" w:hAnsi="Courier New" w:cs="Courier New"/>
+          <w:color w:val="067D17"/>
+          <w:sz w:val="24"/>
+          <w:szCs w:val="24"/>
+          <w:lang w:eastAsia="en-IN"/>
+        </w:rPr>
+        <w:t>"3) List each company with respective total inventory value "</w:t>
+      </w:r>
+      <w:r>
+        <w:rPr>
+          <w:rFonts w:ascii="Courier New" w:eastAsia="Times New Roman" w:hAnsi="Courier New" w:cs="Courier New"/>
+          <w:color w:val="080808"/>
+          <w:sz w:val="24"/>
+          <w:szCs w:val="24"/>
+          <w:lang w:eastAsia="en-IN"/>
+        </w:rPr>
+        <w:t>)</w:t>
+      </w:r>
+      <w:r>
+        <w:rPr>
+          <w:rFonts w:ascii="Courier New" w:eastAsia="Times New Roman" w:hAnsi="Courier New" w:cs="Courier New"/>
+          <w:color w:val="080808"/>
+          <w:sz w:val="24"/>
+          <w:szCs w:val="24"/>
+          <w:lang w:eastAsia="en-IN"/>
+        </w:rPr>
+        <w:br/>
+      </w:r>
+      <w:r>
+        <w:rPr>
+          <w:rFonts w:ascii="Courier New" w:eastAsia="Times New Roman" w:hAnsi="Courier New" w:cs="Courier New"/>
+          <w:color w:val="000080"/>
+          <w:sz w:val="24"/>
+          <w:szCs w:val="24"/>
+          <w:lang w:eastAsia="en-IN"/>
+        </w:rPr>
+        <w:t>print</w:t>
+      </w:r>
+      <w:r>
+        <w:rPr>
+          <w:rFonts w:ascii="Courier New" w:eastAsia="Times New Roman" w:hAnsi="Courier New" w:cs="Courier New"/>
+          <w:color w:val="080808"/>
+          <w:sz w:val="24"/>
+          <w:szCs w:val="24"/>
+          <w:lang w:eastAsia="en-IN"/>
+        </w:rPr>
+        <w:t>(</w:t>
+      </w:r>
+      <w:proofErr w:type="spellStart"/>
+      <w:r>
+        <w:rPr>
+          <w:rFonts w:ascii="Courier New" w:eastAsia="Times New Roman" w:hAnsi="Courier New" w:cs="Courier New"/>
+          <w:color w:val="080808"/>
+          <w:sz w:val="24"/>
+          <w:szCs w:val="24"/>
+          <w:lang w:eastAsia="en-IN"/>
+        </w:rPr>
+        <w:t>InventoryValue</w:t>
+      </w:r>
+      <w:proofErr w:type="spellEnd"/>
+      <w:r>
+        <w:rPr>
+          <w:rFonts w:ascii="Courier New" w:eastAsia="Times New Roman" w:hAnsi="Courier New" w:cs="Courier New"/>
+          <w:color w:val="080808"/>
+          <w:sz w:val="24"/>
+          <w:szCs w:val="24"/>
+          <w:lang w:eastAsia="en-IN"/>
+        </w:rPr>
+        <w:t>)</w:t>
+      </w:r>
+      <w:r>
+        <w:rPr>
+          <w:rFonts w:ascii="Courier New" w:eastAsia="Times New Roman" w:hAnsi="Courier New" w:cs="Courier New"/>
+          <w:color w:val="080808"/>
+          <w:sz w:val="24"/>
+          <w:szCs w:val="24"/>
+          <w:lang w:eastAsia="en-IN"/>
+        </w:rPr>
+        <w:br/>
+        <w:t xml:space="preserve">sheet2 = </w:t>
+      </w:r>
+      <w:proofErr w:type="spellStart"/>
+      <w:r>
+        <w:rPr>
+          <w:rFonts w:ascii="Courier New" w:eastAsia="Times New Roman" w:hAnsi="Courier New" w:cs="Courier New"/>
+          <w:color w:val="080808"/>
+          <w:sz w:val="24"/>
+          <w:szCs w:val="24"/>
+          <w:lang w:eastAsia="en-IN"/>
+        </w:rPr>
+        <w:t>wb.create_sheet</w:t>
+      </w:r>
+      <w:proofErr w:type="spellEnd"/>
+      <w:r>
+        <w:rPr>
+          <w:rFonts w:ascii="Courier New" w:eastAsia="Times New Roman" w:hAnsi="Courier New" w:cs="Courier New"/>
+          <w:color w:val="080808"/>
+          <w:sz w:val="24"/>
+          <w:szCs w:val="24"/>
+          <w:lang w:eastAsia="en-IN"/>
+        </w:rPr>
+        <w:t>(</w:t>
+      </w:r>
+      <w:r>
+        <w:rPr>
+          <w:rFonts w:ascii="Courier New" w:eastAsia="Times New Roman" w:hAnsi="Courier New" w:cs="Courier New"/>
+          <w:color w:val="660099"/>
+          <w:sz w:val="24"/>
+          <w:szCs w:val="24"/>
+          <w:lang w:eastAsia="en-IN"/>
+        </w:rPr>
+        <w:t>index</w:t>
+      </w:r>
+      <w:r>
+        <w:rPr>
+          <w:rFonts w:ascii="Courier New" w:eastAsia="Times New Roman" w:hAnsi="Courier New" w:cs="Courier New"/>
+          <w:color w:val="080808"/>
+          <w:sz w:val="24"/>
+          <w:szCs w:val="24"/>
+          <w:lang w:eastAsia="en-IN"/>
+        </w:rPr>
+        <w:t>=</w:t>
+      </w:r>
+      <w:r>
+        <w:rPr>
+          <w:rFonts w:ascii="Courier New" w:eastAsia="Times New Roman" w:hAnsi="Courier New" w:cs="Courier New"/>
+          <w:color w:val="1750EB"/>
+          <w:sz w:val="24"/>
+          <w:szCs w:val="24"/>
+          <w:lang w:eastAsia="en-IN"/>
+        </w:rPr>
+        <w:t>1</w:t>
+      </w:r>
+      <w:r>
+        <w:rPr>
+          <w:rFonts w:ascii="Courier New" w:eastAsia="Times New Roman" w:hAnsi="Courier New" w:cs="Courier New"/>
+          <w:color w:val="080808"/>
+          <w:sz w:val="24"/>
+          <w:szCs w:val="24"/>
+          <w:lang w:eastAsia="en-IN"/>
+        </w:rPr>
+        <w:t>,</w:t>
+      </w:r>
+      <w:r>
+        <w:rPr>
+          <w:rFonts w:ascii="Courier New" w:eastAsia="Times New Roman" w:hAnsi="Courier New" w:cs="Courier New"/>
+          <w:color w:val="660099"/>
+          <w:sz w:val="24"/>
+          <w:szCs w:val="24"/>
+          <w:lang w:eastAsia="en-IN"/>
+        </w:rPr>
+        <w:t>title</w:t>
+      </w:r>
+      <w:r>
+        <w:rPr>
+          <w:rFonts w:ascii="Courier New" w:eastAsia="Times New Roman" w:hAnsi="Courier New" w:cs="Courier New"/>
+          <w:color w:val="080808"/>
+          <w:sz w:val="24"/>
+          <w:szCs w:val="24"/>
+          <w:lang w:eastAsia="en-IN"/>
+        </w:rPr>
+        <w:t>=</w:t>
+      </w:r>
+      <w:r>
+        <w:rPr>
+          <w:rFonts w:ascii="Courier New" w:eastAsia="Times New Roman" w:hAnsi="Courier New" w:cs="Courier New"/>
+          <w:color w:val="067D17"/>
+          <w:sz w:val="24"/>
+          <w:szCs w:val="24"/>
+          <w:lang w:eastAsia="en-IN"/>
+        </w:rPr>
+        <w:t>"sheet2"</w:t>
+      </w:r>
+      <w:r>
+        <w:rPr>
+          <w:rFonts w:ascii="Courier New" w:eastAsia="Times New Roman" w:hAnsi="Courier New" w:cs="Courier New"/>
+          <w:color w:val="080808"/>
+          <w:sz w:val="24"/>
+          <w:szCs w:val="24"/>
+          <w:lang w:eastAsia="en-IN"/>
+        </w:rPr>
+        <w:t>)</w:t>
+      </w:r>
+      <w:r>
+        <w:rPr>
+          <w:rFonts w:ascii="Courier New" w:eastAsia="Times New Roman" w:hAnsi="Courier New" w:cs="Courier New"/>
+          <w:color w:val="080808"/>
+          <w:sz w:val="24"/>
+          <w:szCs w:val="24"/>
+          <w:lang w:eastAsia="en-IN"/>
+        </w:rPr>
+        <w:br/>
+      </w:r>
+      <w:proofErr w:type="spellStart"/>
+      <w:r>
+        <w:rPr>
+          <w:rFonts w:ascii="Courier New" w:eastAsia="Times New Roman" w:hAnsi="Courier New" w:cs="Courier New"/>
+          <w:color w:val="080808"/>
+          <w:sz w:val="24"/>
+          <w:szCs w:val="24"/>
+          <w:lang w:eastAsia="en-IN"/>
+        </w:rPr>
+        <w:t>i</w:t>
+      </w:r>
+      <w:proofErr w:type="spellEnd"/>
+      <w:r>
+        <w:rPr>
+          <w:rFonts w:ascii="Courier New" w:eastAsia="Times New Roman" w:hAnsi="Courier New" w:cs="Courier New"/>
+          <w:color w:val="080808"/>
+          <w:sz w:val="24"/>
+          <w:szCs w:val="24"/>
+          <w:lang w:eastAsia="en-IN"/>
+        </w:rPr>
+        <w:t>=</w:t>
+      </w:r>
+      <w:r>
+        <w:rPr>
+          <w:rFonts w:ascii="Courier New" w:eastAsia="Times New Roman" w:hAnsi="Courier New" w:cs="Courier New"/>
+          <w:color w:val="1750EB"/>
+          <w:sz w:val="24"/>
+          <w:szCs w:val="24"/>
+          <w:lang w:eastAsia="en-IN"/>
+        </w:rPr>
+        <w:t>0</w:t>
+      </w:r>
+      <w:r>
+        <w:rPr>
+          <w:rFonts w:ascii="Courier New" w:eastAsia="Times New Roman" w:hAnsi="Courier New" w:cs="Courier New"/>
+          <w:color w:val="1750EB"/>
+          <w:sz w:val="24"/>
+          <w:szCs w:val="24"/>
+          <w:lang w:eastAsia="en-IN"/>
+        </w:rPr>
+        <w:br/>
+      </w:r>
+      <w:r>
+        <w:rPr>
+          <w:rFonts w:ascii="Courier New" w:eastAsia="Times New Roman" w:hAnsi="Courier New" w:cs="Courier New"/>
+          <w:color w:val="080808"/>
+          <w:sz w:val="24"/>
+          <w:szCs w:val="24"/>
+          <w:lang w:eastAsia="en-IN"/>
+        </w:rPr>
+        <w:t>j=</w:t>
+      </w:r>
+      <w:r>
+        <w:rPr>
+          <w:rFonts w:ascii="Courier New" w:eastAsia="Times New Roman" w:hAnsi="Courier New" w:cs="Courier New"/>
+          <w:color w:val="1750EB"/>
+          <w:sz w:val="24"/>
+          <w:szCs w:val="24"/>
+          <w:lang w:eastAsia="en-IN"/>
+        </w:rPr>
+        <w:t>0</w:t>
+      </w:r>
+      <w:r>
+        <w:rPr>
+          <w:rFonts w:ascii="Courier New" w:eastAsia="Times New Roman" w:hAnsi="Courier New" w:cs="Courier New"/>
+          <w:color w:val="1750EB"/>
+          <w:sz w:val="24"/>
+          <w:szCs w:val="24"/>
+          <w:lang w:eastAsia="en-IN"/>
+        </w:rPr>
+        <w:br/>
+      </w:r>
+      <w:r>
+        <w:rPr>
+          <w:rFonts w:ascii="Courier New" w:eastAsia="Times New Roman" w:hAnsi="Courier New" w:cs="Courier New"/>
+          <w:color w:val="0033B3"/>
+          <w:sz w:val="24"/>
+          <w:szCs w:val="24"/>
+          <w:lang w:eastAsia="en-IN"/>
+        </w:rPr>
+        <w:t xml:space="preserve">for </w:t>
+      </w:r>
+      <w:r>
+        <w:rPr>
+          <w:rFonts w:ascii="Courier New" w:eastAsia="Times New Roman" w:hAnsi="Courier New" w:cs="Courier New"/>
+          <w:color w:val="080808"/>
+          <w:sz w:val="24"/>
+          <w:szCs w:val="24"/>
+          <w:lang w:eastAsia="en-IN"/>
+        </w:rPr>
+        <w:t xml:space="preserve">supp </w:t>
+      </w:r>
+      <w:r>
+        <w:rPr>
+          <w:rFonts w:ascii="Courier New" w:eastAsia="Times New Roman" w:hAnsi="Courier New" w:cs="Courier New"/>
+          <w:color w:val="0033B3"/>
+          <w:sz w:val="24"/>
+          <w:szCs w:val="24"/>
+          <w:lang w:eastAsia="en-IN"/>
+        </w:rPr>
+        <w:t xml:space="preserve">in </w:t>
+      </w:r>
+      <w:r>
+        <w:rPr>
+          <w:rFonts w:ascii="Courier New" w:eastAsia="Times New Roman" w:hAnsi="Courier New" w:cs="Courier New"/>
+          <w:color w:val="080808"/>
+          <w:sz w:val="24"/>
+          <w:szCs w:val="24"/>
+          <w:lang w:eastAsia="en-IN"/>
+        </w:rPr>
+        <w:t>supplier:</w:t>
+      </w:r>
+      <w:r>
+        <w:rPr>
+          <w:rFonts w:ascii="Courier New" w:eastAsia="Times New Roman" w:hAnsi="Courier New" w:cs="Courier New"/>
+          <w:color w:val="080808"/>
+          <w:sz w:val="24"/>
+          <w:szCs w:val="24"/>
+          <w:lang w:eastAsia="en-IN"/>
+        </w:rPr>
+        <w:br/>
+        <w:t xml:space="preserve">    </w:t>
+      </w:r>
+      <w:proofErr w:type="spellStart"/>
+      <w:r>
+        <w:rPr>
+          <w:rFonts w:ascii="Courier New" w:eastAsia="Times New Roman" w:hAnsi="Courier New" w:cs="Courier New"/>
+          <w:color w:val="080808"/>
+          <w:sz w:val="24"/>
+          <w:szCs w:val="24"/>
+          <w:lang w:eastAsia="en-IN"/>
+        </w:rPr>
+        <w:t>i</w:t>
+      </w:r>
+      <w:proofErr w:type="spellEnd"/>
+      <w:r>
+        <w:rPr>
+          <w:rFonts w:ascii="Courier New" w:eastAsia="Times New Roman" w:hAnsi="Courier New" w:cs="Courier New"/>
+          <w:color w:val="080808"/>
+          <w:sz w:val="24"/>
+          <w:szCs w:val="24"/>
+          <w:lang w:eastAsia="en-IN"/>
+        </w:rPr>
+        <w:t>=i+</w:t>
+      </w:r>
+      <w:r>
+        <w:rPr>
+          <w:rFonts w:ascii="Courier New" w:eastAsia="Times New Roman" w:hAnsi="Courier New" w:cs="Courier New"/>
+          <w:color w:val="1750EB"/>
+          <w:sz w:val="24"/>
+          <w:szCs w:val="24"/>
+          <w:lang w:eastAsia="en-IN"/>
+        </w:rPr>
+        <w:t>1</w:t>
+      </w:r>
+      <w:r>
+        <w:rPr>
+          <w:rFonts w:ascii="Courier New" w:eastAsia="Times New Roman" w:hAnsi="Courier New" w:cs="Courier New"/>
+          <w:color w:val="1750EB"/>
+          <w:sz w:val="24"/>
+          <w:szCs w:val="24"/>
+          <w:lang w:eastAsia="en-IN"/>
+        </w:rPr>
+        <w:br/>
+        <w:t xml:space="preserve">    </w:t>
+      </w:r>
+      <w:proofErr w:type="spellStart"/>
+      <w:r>
+        <w:rPr>
+          <w:rFonts w:ascii="Courier New" w:eastAsia="Times New Roman" w:hAnsi="Courier New" w:cs="Courier New"/>
+          <w:color w:val="080808"/>
+          <w:sz w:val="24"/>
+          <w:szCs w:val="24"/>
+          <w:lang w:eastAsia="en-IN"/>
+        </w:rPr>
+        <w:t>cellValue</w:t>
+      </w:r>
+      <w:proofErr w:type="spellEnd"/>
+      <w:r>
+        <w:rPr>
+          <w:rFonts w:ascii="Courier New" w:eastAsia="Times New Roman" w:hAnsi="Courier New" w:cs="Courier New"/>
+          <w:color w:val="080808"/>
+          <w:sz w:val="24"/>
+          <w:szCs w:val="24"/>
+          <w:lang w:eastAsia="en-IN"/>
+        </w:rPr>
+        <w:t xml:space="preserve"> = sheet2.cell(</w:t>
+      </w:r>
+      <w:r>
+        <w:rPr>
+          <w:rFonts w:ascii="Courier New" w:eastAsia="Times New Roman" w:hAnsi="Courier New" w:cs="Courier New"/>
+          <w:color w:val="660099"/>
+          <w:sz w:val="24"/>
+          <w:szCs w:val="24"/>
+          <w:lang w:eastAsia="en-IN"/>
+        </w:rPr>
+        <w:t>row</w:t>
+      </w:r>
+      <w:r>
+        <w:rPr>
+          <w:rFonts w:ascii="Courier New" w:eastAsia="Times New Roman" w:hAnsi="Courier New" w:cs="Courier New"/>
+          <w:color w:val="080808"/>
+          <w:sz w:val="24"/>
+          <w:szCs w:val="24"/>
+          <w:lang w:eastAsia="en-IN"/>
+        </w:rPr>
+        <w:t>=</w:t>
+      </w:r>
+      <w:proofErr w:type="spellStart"/>
+      <w:r>
+        <w:rPr>
+          <w:rFonts w:ascii="Courier New" w:eastAsia="Times New Roman" w:hAnsi="Courier New" w:cs="Courier New"/>
+          <w:color w:val="080808"/>
+          <w:sz w:val="24"/>
+          <w:szCs w:val="24"/>
+          <w:lang w:eastAsia="en-IN"/>
+        </w:rPr>
+        <w:t>i,</w:t>
+      </w:r>
+      <w:r>
+        <w:rPr>
+          <w:rFonts w:ascii="Courier New" w:eastAsia="Times New Roman" w:hAnsi="Courier New" w:cs="Courier New"/>
+          <w:color w:val="660099"/>
+          <w:sz w:val="24"/>
+          <w:szCs w:val="24"/>
+          <w:lang w:eastAsia="en-IN"/>
+        </w:rPr>
+        <w:t>column</w:t>
+      </w:r>
+      <w:proofErr w:type="spellEnd"/>
+      <w:r>
+        <w:rPr>
+          <w:rFonts w:ascii="Courier New" w:eastAsia="Times New Roman" w:hAnsi="Courier New" w:cs="Courier New"/>
+          <w:color w:val="080808"/>
+          <w:sz w:val="24"/>
+          <w:szCs w:val="24"/>
+          <w:lang w:eastAsia="en-IN"/>
+        </w:rPr>
+        <w:t>=</w:t>
+      </w:r>
+      <w:r>
+        <w:rPr>
+          <w:rFonts w:ascii="Courier New" w:eastAsia="Times New Roman" w:hAnsi="Courier New" w:cs="Courier New"/>
+          <w:color w:val="1750EB"/>
+          <w:sz w:val="24"/>
+          <w:szCs w:val="24"/>
+          <w:lang w:eastAsia="en-IN"/>
+        </w:rPr>
+        <w:t>1</w:t>
+      </w:r>
+      <w:r>
+        <w:rPr>
+          <w:rFonts w:ascii="Courier New" w:eastAsia="Times New Roman" w:hAnsi="Courier New" w:cs="Courier New"/>
+          <w:color w:val="080808"/>
+          <w:sz w:val="24"/>
+          <w:szCs w:val="24"/>
+          <w:lang w:eastAsia="en-IN"/>
+        </w:rPr>
+        <w:t>)</w:t>
+      </w:r>
+      <w:r>
+        <w:rPr>
+          <w:rFonts w:ascii="Courier New" w:eastAsia="Times New Roman" w:hAnsi="Courier New" w:cs="Courier New"/>
+          <w:color w:val="080808"/>
+          <w:sz w:val="24"/>
+          <w:szCs w:val="24"/>
+          <w:lang w:eastAsia="en-IN"/>
+        </w:rPr>
+        <w:br/>
+        <w:t xml:space="preserve">    </w:t>
+      </w:r>
+      <w:proofErr w:type="spellStart"/>
+      <w:r>
+        <w:rPr>
+          <w:rFonts w:ascii="Courier New" w:eastAsia="Times New Roman" w:hAnsi="Courier New" w:cs="Courier New"/>
+          <w:color w:val="080808"/>
+          <w:sz w:val="24"/>
+          <w:szCs w:val="24"/>
+          <w:lang w:eastAsia="en-IN"/>
+        </w:rPr>
+        <w:t>cellValue.value</w:t>
+      </w:r>
+      <w:proofErr w:type="spellEnd"/>
+      <w:r>
+        <w:rPr>
+          <w:rFonts w:ascii="Courier New" w:eastAsia="Times New Roman" w:hAnsi="Courier New" w:cs="Courier New"/>
+          <w:color w:val="080808"/>
+          <w:sz w:val="24"/>
+          <w:szCs w:val="24"/>
+          <w:lang w:eastAsia="en-IN"/>
+        </w:rPr>
+        <w:t xml:space="preserve"> = supp</w:t>
+      </w:r>
+      <w:r>
+        <w:rPr>
+          <w:rFonts w:ascii="Courier New" w:eastAsia="Times New Roman" w:hAnsi="Courier New" w:cs="Courier New"/>
+          <w:color w:val="080808"/>
+          <w:sz w:val="24"/>
+          <w:szCs w:val="24"/>
+          <w:lang w:eastAsia="en-IN"/>
+        </w:rPr>
+        <w:br/>
+        <w:t xml:space="preserve">    </w:t>
+      </w:r>
+      <w:proofErr w:type="spellStart"/>
+      <w:r>
+        <w:rPr>
+          <w:rFonts w:ascii="Courier New" w:eastAsia="Times New Roman" w:hAnsi="Courier New" w:cs="Courier New"/>
+          <w:color w:val="080808"/>
+          <w:sz w:val="24"/>
+          <w:szCs w:val="24"/>
+          <w:lang w:eastAsia="en-IN"/>
+        </w:rPr>
+        <w:t>cellValue</w:t>
+      </w:r>
+      <w:proofErr w:type="spellEnd"/>
+      <w:r>
+        <w:rPr>
+          <w:rFonts w:ascii="Courier New" w:eastAsia="Times New Roman" w:hAnsi="Courier New" w:cs="Courier New"/>
+          <w:color w:val="080808"/>
+          <w:sz w:val="24"/>
+          <w:szCs w:val="24"/>
+          <w:lang w:eastAsia="en-IN"/>
+        </w:rPr>
+        <w:t xml:space="preserve"> = sheet2.cell(</w:t>
+      </w:r>
+      <w:r>
+        <w:rPr>
+          <w:rFonts w:ascii="Courier New" w:eastAsia="Times New Roman" w:hAnsi="Courier New" w:cs="Courier New"/>
+          <w:color w:val="660099"/>
+          <w:sz w:val="24"/>
+          <w:szCs w:val="24"/>
+          <w:lang w:eastAsia="en-IN"/>
+        </w:rPr>
+        <w:t>row</w:t>
+      </w:r>
+      <w:r>
+        <w:rPr>
+          <w:rFonts w:ascii="Courier New" w:eastAsia="Times New Roman" w:hAnsi="Courier New" w:cs="Courier New"/>
+          <w:color w:val="080808"/>
+          <w:sz w:val="24"/>
+          <w:szCs w:val="24"/>
+          <w:lang w:eastAsia="en-IN"/>
+        </w:rPr>
+        <w:t>=</w:t>
+      </w:r>
+      <w:proofErr w:type="spellStart"/>
+      <w:r>
+        <w:rPr>
+          <w:rFonts w:ascii="Courier New" w:eastAsia="Times New Roman" w:hAnsi="Courier New" w:cs="Courier New"/>
+          <w:color w:val="080808"/>
+          <w:sz w:val="24"/>
+          <w:szCs w:val="24"/>
+          <w:lang w:eastAsia="en-IN"/>
+        </w:rPr>
+        <w:t>i</w:t>
+      </w:r>
+      <w:proofErr w:type="spellEnd"/>
+      <w:r>
+        <w:rPr>
+          <w:rFonts w:ascii="Courier New" w:eastAsia="Times New Roman" w:hAnsi="Courier New" w:cs="Courier New"/>
+          <w:color w:val="080808"/>
+          <w:sz w:val="24"/>
+          <w:szCs w:val="24"/>
+          <w:lang w:eastAsia="en-IN"/>
+        </w:rPr>
+        <w:t xml:space="preserve">, </w:t>
+      </w:r>
+      <w:r>
+        <w:rPr>
+          <w:rFonts w:ascii="Courier New" w:eastAsia="Times New Roman" w:hAnsi="Courier New" w:cs="Courier New"/>
+          <w:color w:val="660099"/>
+          <w:sz w:val="24"/>
+          <w:szCs w:val="24"/>
+          <w:lang w:eastAsia="en-IN"/>
+        </w:rPr>
+        <w:t>column</w:t>
+      </w:r>
+      <w:r>
+        <w:rPr>
+          <w:rFonts w:ascii="Courier New" w:eastAsia="Times New Roman" w:hAnsi="Courier New" w:cs="Courier New"/>
+          <w:color w:val="080808"/>
+          <w:sz w:val="24"/>
+          <w:szCs w:val="24"/>
+          <w:lang w:eastAsia="en-IN"/>
+        </w:rPr>
+        <w:t>=</w:t>
+      </w:r>
+      <w:r>
+        <w:rPr>
+          <w:rFonts w:ascii="Courier New" w:eastAsia="Times New Roman" w:hAnsi="Courier New" w:cs="Courier New"/>
+          <w:color w:val="1750EB"/>
+          <w:sz w:val="24"/>
+          <w:szCs w:val="24"/>
+          <w:lang w:eastAsia="en-IN"/>
+        </w:rPr>
+        <w:t>2</w:t>
+      </w:r>
+      <w:r>
+        <w:rPr>
+          <w:rFonts w:ascii="Courier New" w:eastAsia="Times New Roman" w:hAnsi="Courier New" w:cs="Courier New"/>
+          <w:color w:val="080808"/>
+          <w:sz w:val="24"/>
+          <w:szCs w:val="24"/>
+          <w:lang w:eastAsia="en-IN"/>
+        </w:rPr>
+        <w:t>)</w:t>
+      </w:r>
+      <w:r>
+        <w:rPr>
+          <w:rFonts w:ascii="Courier New" w:eastAsia="Times New Roman" w:hAnsi="Courier New" w:cs="Courier New"/>
+          <w:color w:val="080808"/>
+          <w:sz w:val="24"/>
+          <w:szCs w:val="24"/>
+          <w:lang w:eastAsia="en-IN"/>
+        </w:rPr>
+        <w:br/>
+        <w:t xml:space="preserve">    </w:t>
+      </w:r>
+      <w:proofErr w:type="spellStart"/>
+      <w:r>
+        <w:rPr>
+          <w:rFonts w:ascii="Courier New" w:eastAsia="Times New Roman" w:hAnsi="Courier New" w:cs="Courier New"/>
+          <w:color w:val="080808"/>
+          <w:sz w:val="24"/>
+          <w:szCs w:val="24"/>
+          <w:lang w:eastAsia="en-IN"/>
+        </w:rPr>
+        <w:t>cellValue.value</w:t>
+      </w:r>
+      <w:proofErr w:type="spellEnd"/>
+      <w:r>
+        <w:rPr>
+          <w:rFonts w:ascii="Courier New" w:eastAsia="Times New Roman" w:hAnsi="Courier New" w:cs="Courier New"/>
+          <w:color w:val="080808"/>
+          <w:sz w:val="24"/>
+          <w:szCs w:val="24"/>
+          <w:lang w:eastAsia="en-IN"/>
+        </w:rPr>
+        <w:t xml:space="preserve"> = </w:t>
+      </w:r>
+      <w:proofErr w:type="spellStart"/>
+      <w:r>
+        <w:rPr>
+          <w:rFonts w:ascii="Courier New" w:eastAsia="Times New Roman" w:hAnsi="Courier New" w:cs="Courier New"/>
+          <w:color w:val="080808"/>
+          <w:sz w:val="24"/>
+          <w:szCs w:val="24"/>
+          <w:lang w:eastAsia="en-IN"/>
+        </w:rPr>
+        <w:t>InventoryValue</w:t>
+      </w:r>
+      <w:proofErr w:type="spellEnd"/>
+      <w:r>
+        <w:rPr>
+          <w:rFonts w:ascii="Courier New" w:eastAsia="Times New Roman" w:hAnsi="Courier New" w:cs="Courier New"/>
+          <w:color w:val="080808"/>
+          <w:sz w:val="24"/>
+          <w:szCs w:val="24"/>
+          <w:lang w:eastAsia="en-IN"/>
+        </w:rPr>
+        <w:t>[supp]</w:t>
+      </w:r>
+      <w:r>
+        <w:rPr>
+          <w:rFonts w:ascii="Courier New" w:eastAsia="Times New Roman" w:hAnsi="Courier New" w:cs="Courier New"/>
+          <w:color w:val="080808"/>
+          <w:sz w:val="24"/>
+          <w:szCs w:val="24"/>
+          <w:lang w:eastAsia="en-IN"/>
+        </w:rPr>
+        <w:br/>
+      </w:r>
+      <w:proofErr w:type="spellStart"/>
+      <w:r>
+        <w:rPr>
+          <w:rFonts w:ascii="Courier New" w:eastAsia="Times New Roman" w:hAnsi="Courier New" w:cs="Courier New"/>
+          <w:color w:val="080808"/>
+          <w:sz w:val="24"/>
+          <w:szCs w:val="24"/>
+          <w:lang w:eastAsia="en-IN"/>
+        </w:rPr>
+        <w:t>wb.save</w:t>
+      </w:r>
+      <w:proofErr w:type="spellEnd"/>
+      <w:r>
+        <w:rPr>
+          <w:rFonts w:ascii="Courier New" w:eastAsia="Times New Roman" w:hAnsi="Courier New" w:cs="Courier New"/>
+          <w:color w:val="080808"/>
+          <w:sz w:val="24"/>
+          <w:szCs w:val="24"/>
+          <w:lang w:eastAsia="en-IN"/>
+        </w:rPr>
+        <w:t>(</w:t>
+      </w:r>
+      <w:r>
+        <w:rPr>
+          <w:rFonts w:ascii="Courier New" w:eastAsia="Times New Roman" w:hAnsi="Courier New" w:cs="Courier New"/>
+          <w:color w:val="067D17"/>
+          <w:sz w:val="24"/>
+          <w:szCs w:val="24"/>
+          <w:lang w:eastAsia="en-IN"/>
+        </w:rPr>
+        <w:t>'inventoryNew.xlsx'</w:t>
+      </w:r>
+      <w:r>
+        <w:rPr>
+          <w:rFonts w:ascii="Courier New" w:eastAsia="Times New Roman" w:hAnsi="Courier New" w:cs="Courier New"/>
+          <w:color w:val="080808"/>
+          <w:sz w:val="24"/>
+          <w:szCs w:val="24"/>
+          <w:lang w:eastAsia="en-IN"/>
+        </w:rPr>
+        <w:t>)</w:t>
+      </w:r>
+    </w:p>
+    <w:p>
+      <w:pPr>
+        <w:jc w:val="both"/>
+        <w:rPr>
+          <w:rFonts w:ascii="Times New Roman" w:hAnsi="Times New Roman" w:cs="Times New Roman"/>
+          <w:sz w:val="24"/>
+          <w:szCs w:val="24"/>
+        </w:rPr>
+      </w:pPr>
+      <w:r>
+        <w:rPr>
+          <w:rFonts w:ascii="Times New Roman" w:hAnsi="Times New Roman" w:cs="Times New Roman"/>
+          <w:sz w:val="24"/>
+          <w:szCs w:val="24"/>
+        </w:rPr>
+        <w:t>Result</w:t>
+      </w:r>
+    </w:p>
+    <w:p>
+      <w:pPr>
+        <w:jc w:val="both"/>
+        <w:rPr>
+          <w:rFonts w:ascii="Times New Roman" w:hAnsi="Times New Roman" w:cs="Times New Roman"/>
+          <w:sz w:val="24"/>
+          <w:szCs w:val="24"/>
+        </w:rPr>
+      </w:pPr>
+      <w:r>
+        <w:rPr>
+          <w:rFonts w:ascii="Times New Roman" w:hAnsi="Times New Roman" w:cs="Times New Roman"/>
+          <w:sz w:val="24"/>
+          <w:szCs w:val="24"/>
+        </w:rPr>
+        <w:drawing>
+          <wp:inline distT="0" distB="0" distL="0" distR="0" wp14:anchorId="1C133752" wp14:editId="6C62A5B9">
+            <wp:extent cx="5731510" cy="1441450"/>
+            <wp:effectExtent l="0" t="0" r="2540" b="6350"/>
+            <wp:docPr id="1" name="Picture 1"/>
+            <wp:cNvGraphicFramePr>
+              <a:graphicFrameLocks xmlns:a="http://schemas.openxmlformats.org/drawingml/2006/main" noChangeAspect="1"/>
+            </wp:cNvGraphicFramePr>
+            <a:graphic xmlns:a="http://schemas.openxmlformats.org/drawingml/2006/main">
+              <a:graphicData uri="http://schemas.openxmlformats.org/drawingml/2006/picture">
+                <pic:pic xmlns:pic="http://schemas.openxmlformats.org/drawingml/2006/picture">
+                  <pic:nvPicPr>
+                    <pic:cNvPr id="1" name=""/>
+                    <pic:cNvPicPr/>
+                  </pic:nvPicPr>
+                  <pic:blipFill>
+                    <a:blip r:embed="rId7"/>
+                    <a:stretch>
+                      <a:fillRect/>
+                    </a:stretch>
+                  </pic:blipFill>
+                  <pic:spPr>
+                    <a:xfrm>
+                      <a:off x="0" y="0"/>
+                      <a:ext cx="5731510" cy="1441450"/>
+                    </a:xfrm>
+                    <a:prstGeom prst="rect">
+                      <a:avLst/>
+                    </a:prstGeom>
+                  </pic:spPr>
+                </pic:pic>
+              </a:graphicData>
+            </a:graphic>
+          </wp:inline>
+        </w:drawing>
+      </w:r>
+    </w:p>
+    <w:p>
+      <w:pPr>
         <w:jc w:val="both"/>
         <w:rPr>
           <w:rFonts w:ascii="Times New Roman" w:hAnsi="Times New Roman" w:cs="Times New Roman"/>
@@ -359,25 +2848,77 @@
           <w:bCs/>
           <w:sz w:val="24"/>
           <w:szCs w:val="24"/>
-        </w:rPr>
-      </w:pPr>
+          <w:u w:val="single"/>
+        </w:rPr>
+      </w:pPr>
+      <w:r>
+        <w:rPr>
+          <w:rFonts w:ascii="Times New Roman" w:hAnsi="Times New Roman" w:cs="Times New Roman"/>
+          <w:b/>
+          <w:bCs/>
+          <w:sz w:val="24"/>
+          <w:szCs w:val="24"/>
+          <w:u w:val="single"/>
+        </w:rPr>
+        <w:t>New Inventory Sample</w:t>
+      </w:r>
     </w:p>
     <w:p>
       <w:pPr>
         <w:jc w:val="both"/>
         <w:rPr>
           <w:rFonts w:ascii="Times New Roman" w:hAnsi="Times New Roman" w:cs="Times New Roman"/>
-          <w:sz w:val="24"/>
-          <w:szCs w:val="24"/>
-        </w:rPr>
-      </w:pPr>
-      <w:r>
-        <w:rPr>
-          <w:rFonts w:ascii="Times New Roman" w:hAnsi="Times New Roman" w:cs="Times New Roman"/>
-          <w:sz w:val="24"/>
-          <w:szCs w:val="24"/>
-        </w:rPr>
-        <w:t>Code</w:t>
+          <w:b/>
+          <w:bCs/>
+          <w:sz w:val="24"/>
+          <w:szCs w:val="24"/>
+          <w:u w:val="single"/>
+        </w:rPr>
+      </w:pPr>
+      <w:r>
+        <w:rPr>
+          <w:rFonts w:ascii="Times New Roman" w:hAnsi="Times New Roman" w:cs="Times New Roman"/>
+          <w:b/>
+          <w:bCs/>
+          <w:sz w:val="24"/>
+          <w:szCs w:val="24"/>
+          <w:u w:val="single"/>
+        </w:rPr>
+        <w:drawing>
+          <wp:inline distT="0" distB="0" distL="0" distR="0" wp14:anchorId="6CF3BC7B" wp14:editId="5D92AD2C">
+            <wp:extent cx="4229317" cy="4019757"/>
+            <wp:effectExtent l="0" t="0" r="0" b="0"/>
+            <wp:docPr id="2" name="Picture 2"/>
+            <wp:cNvGraphicFramePr>
+              <a:graphicFrameLocks xmlns:a="http://schemas.openxmlformats.org/drawingml/2006/main" noChangeAspect="1"/>
+            </wp:cNvGraphicFramePr>
+            <a:graphic xmlns:a="http://schemas.openxmlformats.org/drawingml/2006/main">
+              <a:graphicData uri="http://schemas.openxmlformats.org/drawingml/2006/picture">
+                <pic:pic xmlns:pic="http://schemas.openxmlformats.org/drawingml/2006/picture">
+                  <pic:nvPicPr>
+                    <pic:cNvPr id="1" name=""/>
+                    <pic:cNvPicPr/>
+                  </pic:nvPicPr>
+                  <pic:blipFill>
+                    <a:blip r:embed="rId8"/>
+                    <a:stretch>
+                      <a:fillRect/>
+                    </a:stretch>
+                  </pic:blipFill>
+                  <pic:spPr>
+                    <a:xfrm>
+                      <a:off x="0" y="0"/>
+                      <a:ext cx="4229317" cy="4019757"/>
+                    </a:xfrm>
+                    <a:prstGeom prst="rect">
+                      <a:avLst/>
+                    </a:prstGeom>
+                  </pic:spPr>
+                </pic:pic>
+              </a:graphicData>
+            </a:graphic>
+          </wp:inline>
+        </w:drawing>
       </w:r>
     </w:p>
     <w:p>
@@ -385,26 +2926,26 @@
         <w:jc w:val="both"/>
         <w:rPr>
           <w:rFonts w:ascii="Times New Roman" w:hAnsi="Times New Roman" w:cs="Times New Roman"/>
-          <w:sz w:val="24"/>
-          <w:szCs w:val="24"/>
-        </w:rPr>
-      </w:pPr>
-      <w:r>
-        <w:rPr>
-          <w:rFonts w:ascii="Times New Roman" w:hAnsi="Times New Roman" w:cs="Times New Roman"/>
-          <w:sz w:val="24"/>
-          <w:szCs w:val="24"/>
-        </w:rPr>
-        <w:t>Result</w:t>
+          <w:b/>
+          <w:bCs/>
+          <w:sz w:val="24"/>
+          <w:szCs w:val="24"/>
+        </w:rPr>
+      </w:pPr>
+      <w:r>
+        <w:rPr>
+          <w:rFonts w:ascii="Times New Roman" w:hAnsi="Times New Roman" w:cs="Times New Roman"/>
+          <w:b/>
+          <w:bCs/>
+          <w:sz w:val="24"/>
+          <w:szCs w:val="24"/>
+        </w:rPr>
+        <w:lastRenderedPageBreak/>
+        <w:t>Inference and Result:</w:t>
       </w:r>
     </w:p>
     <w:p>
       <w:pPr>
-        <w:pStyle w:val="ListParagraph"/>
-        <w:numPr>
-          <w:ilvl w:val="0"/>
-          <w:numId w:val="2"/>
-        </w:numPr>
         <w:jc w:val="both"/>
         <w:rPr>
           <w:rFonts w:ascii="Times New Roman" w:hAnsi="Times New Roman" w:cs="Times New Roman"/>
@@ -412,84 +2953,30 @@
           <w:szCs w:val="24"/>
         </w:rPr>
       </w:pPr>
-    </w:p>
-    <w:p>
-      <w:pPr>
-        <w:jc w:val="both"/>
-        <w:rPr>
-          <w:rFonts w:ascii="Times New Roman" w:hAnsi="Times New Roman" w:cs="Times New Roman"/>
-          <w:sz w:val="24"/>
-          <w:szCs w:val="24"/>
-        </w:rPr>
-      </w:pPr>
-      <w:r>
-        <w:rPr>
-          <w:rFonts w:ascii="Times New Roman" w:hAnsi="Times New Roman" w:cs="Times New Roman"/>
-          <w:sz w:val="24"/>
-          <w:szCs w:val="24"/>
-        </w:rPr>
-        <w:t>Code</w:t>
-      </w:r>
-    </w:p>
-    <w:p>
-      <w:pPr>
-        <w:jc w:val="both"/>
-        <w:rPr>
-          <w:rFonts w:ascii="Times New Roman" w:hAnsi="Times New Roman" w:cs="Times New Roman"/>
-          <w:sz w:val="24"/>
-          <w:szCs w:val="24"/>
-        </w:rPr>
-      </w:pPr>
-      <w:r>
-        <w:rPr>
-          <w:rFonts w:ascii="Times New Roman" w:hAnsi="Times New Roman" w:cs="Times New Roman"/>
-          <w:sz w:val="24"/>
-          <w:szCs w:val="24"/>
-        </w:rPr>
-        <w:t>Result</w:t>
-      </w:r>
-    </w:p>
-    <w:p>
-      <w:pPr>
-        <w:jc w:val="both"/>
-        <w:rPr>
-          <w:rFonts w:ascii="Times New Roman" w:hAnsi="Times New Roman" w:cs="Times New Roman"/>
-          <w:sz w:val="24"/>
-          <w:szCs w:val="24"/>
-        </w:rPr>
-      </w:pPr>
-    </w:p>
-    <w:p>
-      <w:pPr>
-        <w:jc w:val="both"/>
-        <w:rPr>
-          <w:rFonts w:ascii="Times New Roman" w:hAnsi="Times New Roman" w:cs="Times New Roman"/>
-          <w:b/>
-          <w:bCs/>
-          <w:sz w:val="24"/>
-          <w:szCs w:val="24"/>
-        </w:rPr>
-      </w:pPr>
-      <w:r>
-        <w:rPr>
-          <w:rFonts w:ascii="Times New Roman" w:hAnsi="Times New Roman" w:cs="Times New Roman"/>
-          <w:b/>
-          <w:bCs/>
-          <w:sz w:val="24"/>
-          <w:szCs w:val="24"/>
-        </w:rPr>
-        <w:t>Inference and Result:</w:t>
-      </w:r>
-    </w:p>
-    <w:p>
-      <w:pPr>
-        <w:jc w:val="both"/>
-        <w:rPr>
-          <w:rFonts w:ascii="Times New Roman" w:hAnsi="Times New Roman" w:cs="Times New Roman"/>
-          <w:sz w:val="24"/>
-          <w:szCs w:val="24"/>
-        </w:rPr>
-      </w:pPr>
+      <w:r>
+        <w:rPr>
+          <w:rFonts w:ascii="Times New Roman" w:hAnsi="Times New Roman" w:cs="Times New Roman"/>
+          <w:sz w:val="24"/>
+          <w:szCs w:val="24"/>
+        </w:rPr>
+        <w:t xml:space="preserve">Excel sheet import and data functionalities are explored using </w:t>
+      </w:r>
+      <w:r>
+        <w:rPr>
+          <w:rFonts w:ascii="Times New Roman" w:hAnsi="Times New Roman" w:cs="Times New Roman"/>
+          <w:sz w:val="24"/>
+          <w:szCs w:val="24"/>
+        </w:rPr>
+        <w:t>openpyxl</w:t>
+      </w:r>
+      <w:r>
+        <w:rPr>
+          <w:rFonts w:ascii="Times New Roman" w:hAnsi="Times New Roman" w:cs="Times New Roman"/>
+          <w:sz w:val="24"/>
+          <w:szCs w:val="24"/>
+        </w:rPr>
+        <w:t xml:space="preserve"> library in python and output is observed.</w:t>
+      </w:r>
     </w:p>
     <w:p>
       <w:pPr>
@@ -513,7 +3000,7 @@
     </w:p>
     <w:p/>
     <w:sectPr>
-      <w:headerReference w:type="default" r:id="rId7"/>
+      <w:headerReference w:type="default" r:id="rId9"/>
       <w:pgSz w:w="11906" w:h="16838"/>
       <w:pgMar w:top="1440" w:right="1440" w:bottom="1440" w:left="1440" w:header="708" w:footer="708" w:gutter="0"/>
       <w:cols w:space="708"/>
@@ -1097,7 +3584,7 @@
     <w:lsdException w:name="Table Web 2" w:semiHidden="1" w:unhideWhenUsed="1"/>
     <w:lsdException w:name="Table Web 3" w:semiHidden="1" w:unhideWhenUsed="1"/>
     <w:lsdException w:name="Balloon Text" w:semiHidden="1" w:unhideWhenUsed="1"/>
-    <w:lsdException w:name="Table Grid" w:semiHidden="1" w:uiPriority="59" w:unhideWhenUsed="1"/>
+    <w:lsdException w:name="Table Grid" w:uiPriority="59"/>
     <w:lsdException w:name="Table Theme" w:semiHidden="1" w:unhideWhenUsed="1"/>
     <w:lsdException w:name="Placeholder Text" w:semiHidden="1"/>
     <w:lsdException w:name="No Spacing" w:uiPriority="1" w:qFormat="1"/>
@@ -1407,6 +3894,56 @@
     <w:uiPriority w:val="99"/>
     <w:rsid w:val="00B67FC5"/>
   </w:style>
+  <w:style w:type="paragraph" w:styleId="HTMLPreformatted">
+    <w:name w:val="HTML Preformatted"/>
+    <w:basedOn w:val="Normal"/>
+    <w:link w:val="HTMLPreformattedChar"/>
+    <w:uiPriority w:val="99"/>
+    <w:semiHidden/>
+    <w:unhideWhenUsed/>
+    <w:rsid w:val="00EA112C"/>
+    <w:pPr>
+      <w:tabs>
+        <w:tab w:val="left" w:pos="916"/>
+        <w:tab w:val="left" w:pos="1832"/>
+        <w:tab w:val="left" w:pos="2748"/>
+        <w:tab w:val="left" w:pos="3664"/>
+        <w:tab w:val="left" w:pos="4580"/>
+        <w:tab w:val="left" w:pos="5496"/>
+        <w:tab w:val="left" w:pos="6412"/>
+        <w:tab w:val="left" w:pos="7328"/>
+        <w:tab w:val="left" w:pos="8244"/>
+        <w:tab w:val="left" w:pos="9160"/>
+        <w:tab w:val="left" w:pos="10076"/>
+        <w:tab w:val="left" w:pos="10992"/>
+        <w:tab w:val="left" w:pos="11908"/>
+        <w:tab w:val="left" w:pos="12824"/>
+        <w:tab w:val="left" w:pos="13740"/>
+        <w:tab w:val="left" w:pos="14656"/>
+      </w:tabs>
+      <w:spacing w:after="0" w:line="240" w:lineRule="auto"/>
+    </w:pPr>
+    <w:rPr>
+      <w:rFonts w:ascii="Courier New" w:eastAsia="Times New Roman" w:hAnsi="Courier New" w:cs="Courier New"/>
+      <w:sz w:val="20"/>
+      <w:szCs w:val="20"/>
+      <w:lang w:eastAsia="en-IN"/>
+    </w:rPr>
+  </w:style>
+  <w:style w:type="character" w:customStyle="1" w:styleId="HTMLPreformattedChar">
+    <w:name w:val="HTML Preformatted Char"/>
+    <w:basedOn w:val="DefaultParagraphFont"/>
+    <w:link w:val="HTMLPreformatted"/>
+    <w:uiPriority w:val="99"/>
+    <w:semiHidden/>
+    <w:rsid w:val="00EA112C"/>
+    <w:rPr>
+      <w:rFonts w:ascii="Courier New" w:eastAsia="Times New Roman" w:hAnsi="Courier New" w:cs="Courier New"/>
+      <w:sz w:val="20"/>
+      <w:szCs w:val="20"/>
+      <w:lang w:eastAsia="en-IN"/>
+    </w:rPr>
+  </w:style>
 </w:styles>
 </file>
 

</xml_diff>